<commit_message>
Requisitos relacionados as Classes do programa.
</commit_message>
<xml_diff>
--- a/Documentação/Gerência de Requisitos (GRE)/Documento de Especificação de Requisitos.docx
+++ b/Documentação/Gerência de Requisitos (GRE)/Documento de Especificação de Requisitos.docx
@@ -268,16 +268,7 @@
           <w:sz w:val="24"/>
           <w:szCs w:val="24"/>
         </w:rPr>
-        <w:t xml:space="preserve">UFG </w:t>
-      </w:r>
-      <w:r>
-        <w:rPr>
-          <w:rFonts w:asciiTheme="majorHAnsi" w:hAnsiTheme="majorHAnsi"/>
-          <w:b/>
-          <w:sz w:val="24"/>
-          <w:szCs w:val="24"/>
-        </w:rPr>
-        <w:t>- Universidade Federal de Goiás</w:t>
+        <w:t>UFG - Universidade Federal de Goiás</w:t>
       </w:r>
     </w:p>
     <w:p>
@@ -741,14 +732,7 @@
                 <w:rFonts w:ascii="Times New Roman" w:eastAsia="Times New Roman" w:hAnsi="Times New Roman" w:cs="Times New Roman"/>
                 <w:b/>
               </w:rPr>
-              <w:t xml:space="preserve">Criação do </w:t>
-            </w:r>
-            <w:r>
-              <w:rPr>
-                <w:rFonts w:ascii="Times New Roman" w:eastAsia="Times New Roman" w:hAnsi="Times New Roman" w:cs="Times New Roman"/>
-                <w:b/>
-              </w:rPr>
-              <w:t>Documento</w:t>
+              <w:t>Criação do Documento</w:t>
             </w:r>
           </w:p>
         </w:tc>
@@ -1196,6 +1180,9 @@
             <w:tcW w:w="1412" w:type="dxa"/>
             <w:tcBorders>
               <w:top w:val="single" w:sz="4" w:space="0" w:color="auto"/>
+              <w:left w:val="single" w:sz="4" w:space="0" w:color="auto"/>
+              <w:bottom w:val="single" w:sz="4" w:space="0" w:color="auto"/>
+              <w:right w:val="single" w:sz="4" w:space="0" w:color="auto"/>
             </w:tcBorders>
             <w:shd w:val="clear" w:color="auto" w:fill="auto"/>
             <w:tcMar>
@@ -1212,6 +1199,22 @@
                 <w:b/>
               </w:rPr>
             </w:pPr>
+            <w:proofErr w:type="gramStart"/>
+            <w:r>
+              <w:rPr>
+                <w:rFonts w:ascii="Times New Roman" w:eastAsia="Times New Roman" w:hAnsi="Times New Roman" w:cs="Times New Roman"/>
+                <w:b/>
+              </w:rPr>
+              <w:t>v</w:t>
+            </w:r>
+            <w:proofErr w:type="gramEnd"/>
+            <w:r>
+              <w:rPr>
+                <w:rFonts w:ascii="Times New Roman" w:eastAsia="Times New Roman" w:hAnsi="Times New Roman" w:cs="Times New Roman"/>
+                <w:b/>
+              </w:rPr>
+              <w:t>1.4</w:t>
+            </w:r>
           </w:p>
         </w:tc>
         <w:tc>
@@ -1219,6 +1222,9 @@
             <w:tcW w:w="3686" w:type="dxa"/>
             <w:tcBorders>
               <w:top w:val="single" w:sz="4" w:space="0" w:color="auto"/>
+              <w:left w:val="single" w:sz="4" w:space="0" w:color="auto"/>
+              <w:bottom w:val="single" w:sz="4" w:space="0" w:color="auto"/>
+              <w:right w:val="single" w:sz="4" w:space="0" w:color="auto"/>
             </w:tcBorders>
             <w:shd w:val="clear" w:color="auto" w:fill="auto"/>
             <w:tcMar>
@@ -1235,6 +1241,13 @@
                 <w:b/>
               </w:rPr>
             </w:pPr>
+            <w:r>
+              <w:rPr>
+                <w:rFonts w:ascii="Times New Roman" w:eastAsia="Times New Roman" w:hAnsi="Times New Roman" w:cs="Times New Roman"/>
+                <w:b/>
+              </w:rPr>
+              <w:t>Classes relacionadas aos requisitos</w:t>
+            </w:r>
           </w:p>
         </w:tc>
         <w:tc>
@@ -1242,6 +1255,9 @@
             <w:tcW w:w="1461" w:type="dxa"/>
             <w:tcBorders>
               <w:top w:val="single" w:sz="4" w:space="0" w:color="auto"/>
+              <w:left w:val="single" w:sz="4" w:space="0" w:color="auto"/>
+              <w:bottom w:val="single" w:sz="4" w:space="0" w:color="auto"/>
+              <w:right w:val="single" w:sz="4" w:space="0" w:color="auto"/>
             </w:tcBorders>
             <w:shd w:val="clear" w:color="auto" w:fill="auto"/>
             <w:tcMar>
@@ -1258,6 +1274,13 @@
                 <w:b/>
               </w:rPr>
             </w:pPr>
+            <w:r>
+              <w:rPr>
+                <w:rFonts w:ascii="Times New Roman" w:eastAsia="Times New Roman" w:hAnsi="Times New Roman" w:cs="Times New Roman"/>
+                <w:b/>
+              </w:rPr>
+              <w:t>10/06/2016</w:t>
+            </w:r>
           </w:p>
         </w:tc>
         <w:tc>
@@ -1265,6 +1288,9 @@
             <w:tcW w:w="1934" w:type="dxa"/>
             <w:tcBorders>
               <w:top w:val="single" w:sz="4" w:space="0" w:color="auto"/>
+              <w:left w:val="single" w:sz="4" w:space="0" w:color="auto"/>
+              <w:bottom w:val="single" w:sz="4" w:space="0" w:color="auto"/>
+              <w:right w:val="single" w:sz="4" w:space="0" w:color="auto"/>
             </w:tcBorders>
             <w:shd w:val="clear" w:color="auto" w:fill="auto"/>
             <w:tcMar>
@@ -1280,6 +1306,118 @@
                 <w:b/>
               </w:rPr>
             </w:pPr>
+            <w:r>
+              <w:rPr>
+                <w:rFonts w:ascii="Times New Roman" w:eastAsia="Times New Roman" w:hAnsi="Times New Roman" w:cs="Times New Roman"/>
+                <w:b/>
+              </w:rPr>
+              <w:t>Igor Q. Silva</w:t>
+            </w:r>
+          </w:p>
+        </w:tc>
+      </w:tr>
+      <w:tr>
+        <w:tc>
+          <w:tcPr>
+            <w:tcW w:w="1412" w:type="dxa"/>
+            <w:tcBorders>
+              <w:top w:val="single" w:sz="4" w:space="0" w:color="auto"/>
+              <w:left w:val="single" w:sz="4" w:space="0" w:color="auto"/>
+              <w:bottom w:val="single" w:sz="4" w:space="0" w:color="auto"/>
+              <w:right w:val="single" w:sz="4" w:space="0" w:color="auto"/>
+            </w:tcBorders>
+            <w:shd w:val="clear" w:color="auto" w:fill="auto"/>
+            <w:tcMar>
+              <w:left w:w="108" w:type="dxa"/>
+            </w:tcMar>
+            <w:vAlign w:val="bottom"/>
+          </w:tcPr>
+          <w:p>
+            <w:pPr>
+              <w:spacing w:line="240" w:lineRule="auto"/>
+              <w:ind w:right="-450"/>
+              <w:rPr>
+                <w:rFonts w:ascii="Times New Roman" w:eastAsia="Times New Roman" w:hAnsi="Times New Roman" w:cs="Times New Roman"/>
+                <w:b/>
+              </w:rPr>
+            </w:pPr>
+          </w:p>
+        </w:tc>
+        <w:tc>
+          <w:tcPr>
+            <w:tcW w:w="3686" w:type="dxa"/>
+            <w:tcBorders>
+              <w:top w:val="single" w:sz="4" w:space="0" w:color="auto"/>
+              <w:left w:val="single" w:sz="4" w:space="0" w:color="auto"/>
+              <w:bottom w:val="single" w:sz="4" w:space="0" w:color="auto"/>
+              <w:right w:val="single" w:sz="4" w:space="0" w:color="auto"/>
+            </w:tcBorders>
+            <w:shd w:val="clear" w:color="auto" w:fill="auto"/>
+            <w:tcMar>
+              <w:left w:w="108" w:type="dxa"/>
+            </w:tcMar>
+            <w:vAlign w:val="bottom"/>
+          </w:tcPr>
+          <w:p>
+            <w:pPr>
+              <w:spacing w:line="240" w:lineRule="auto"/>
+              <w:ind w:right="-450"/>
+              <w:rPr>
+                <w:rFonts w:ascii="Times New Roman" w:eastAsia="Times New Roman" w:hAnsi="Times New Roman" w:cs="Times New Roman"/>
+                <w:b/>
+              </w:rPr>
+            </w:pPr>
+          </w:p>
+        </w:tc>
+        <w:tc>
+          <w:tcPr>
+            <w:tcW w:w="1461" w:type="dxa"/>
+            <w:tcBorders>
+              <w:top w:val="single" w:sz="4" w:space="0" w:color="auto"/>
+              <w:left w:val="single" w:sz="4" w:space="0" w:color="auto"/>
+              <w:bottom w:val="single" w:sz="4" w:space="0" w:color="auto"/>
+              <w:right w:val="single" w:sz="4" w:space="0" w:color="auto"/>
+            </w:tcBorders>
+            <w:shd w:val="clear" w:color="auto" w:fill="auto"/>
+            <w:tcMar>
+              <w:left w:w="108" w:type="dxa"/>
+            </w:tcMar>
+            <w:vAlign w:val="bottom"/>
+          </w:tcPr>
+          <w:p>
+            <w:pPr>
+              <w:spacing w:line="240" w:lineRule="auto"/>
+              <w:ind w:right="-450"/>
+              <w:rPr>
+                <w:rFonts w:ascii="Times New Roman" w:eastAsia="Times New Roman" w:hAnsi="Times New Roman" w:cs="Times New Roman"/>
+                <w:b/>
+              </w:rPr>
+            </w:pPr>
+          </w:p>
+        </w:tc>
+        <w:tc>
+          <w:tcPr>
+            <w:tcW w:w="1934" w:type="dxa"/>
+            <w:tcBorders>
+              <w:top w:val="single" w:sz="4" w:space="0" w:color="auto"/>
+              <w:left w:val="single" w:sz="4" w:space="0" w:color="auto"/>
+              <w:bottom w:val="single" w:sz="4" w:space="0" w:color="auto"/>
+              <w:right w:val="single" w:sz="4" w:space="0" w:color="auto"/>
+            </w:tcBorders>
+            <w:shd w:val="clear" w:color="auto" w:fill="auto"/>
+            <w:tcMar>
+              <w:left w:w="108" w:type="dxa"/>
+            </w:tcMar>
+          </w:tcPr>
+          <w:p>
+            <w:pPr>
+              <w:spacing w:line="240" w:lineRule="auto"/>
+              <w:ind w:right="-450"/>
+              <w:rPr>
+                <w:rFonts w:ascii="Times New Roman" w:eastAsia="Times New Roman" w:hAnsi="Times New Roman" w:cs="Times New Roman"/>
+                <w:b/>
+              </w:rPr>
+            </w:pPr>
           </w:p>
         </w:tc>
       </w:tr>
@@ -1362,13 +1500,7 @@
           <w:rFonts w:asciiTheme="majorHAnsi" w:eastAsia="Times New Roman" w:hAnsiTheme="majorHAnsi" w:cs="Times New Roman"/>
         </w:rPr>
         <w:tab/>
-        <w:t xml:space="preserve">O documento a seguir tem o propósito de </w:t>
-      </w:r>
-      <w:r>
-        <w:rPr>
-          <w:rFonts w:asciiTheme="majorHAnsi" w:eastAsia="Times New Roman" w:hAnsiTheme="majorHAnsi" w:cs="Times New Roman"/>
-        </w:rPr>
-        <w:t>especificar e documentar todos os requisitos levantados e necessários para a criação do sistema Gerenciador de Campeonatos de Futebol.</w:t>
+        <w:t>O documento a seguir tem o propósito de especificar e documentar todos os requisitos levantados e necessários para a criação do sistema Gerenciador de Campeonatos de Futebol.</w:t>
       </w:r>
     </w:p>
     <w:p>
@@ -1404,13 +1536,7 @@
         <w:rPr>
           <w:rFonts w:asciiTheme="majorHAnsi" w:eastAsia="Times New Roman" w:hAnsiTheme="majorHAnsi" w:cs="Times New Roman"/>
         </w:rPr>
-        <w:t xml:space="preserve">É um sistema para Desktop que gerencia campeonatos de futebol. O sistema contará com uma agenda de </w:t>
-      </w:r>
-      <w:r>
-        <w:rPr>
-          <w:rFonts w:asciiTheme="majorHAnsi" w:eastAsia="Times New Roman" w:hAnsiTheme="majorHAnsi" w:cs="Times New Roman"/>
-        </w:rPr>
-        <w:t xml:space="preserve">partidas, seus resultados, tabelas de jogos, lista de times, pontuações, saldo de gols, gols marcados e gols sofridos, total de jogos disputados, vitórias, empates e derrotas. Será desenvolvido em linguagem </w:t>
+        <w:t xml:space="preserve">É um sistema para Desktop que gerencia campeonatos de futebol. O sistema contará com uma agenda de partidas, seus resultados, tabelas de jogos, lista de times, pontuações, saldo de gols, gols marcados e gols sofridos, total de jogos disputados, vitórias, empates e derrotas. Será desenvolvido em linguagem </w:t>
       </w:r>
       <w:proofErr w:type="spellStart"/>
       <w:r>
@@ -1424,13 +1550,7 @@
         <w:rPr>
           <w:rFonts w:asciiTheme="majorHAnsi" w:eastAsia="Times New Roman" w:hAnsiTheme="majorHAnsi" w:cs="Times New Roman"/>
         </w:rPr>
-        <w:t>, para rodar em desktop. No sistema, será pos</w:t>
-      </w:r>
-      <w:r>
-        <w:rPr>
-          <w:rFonts w:asciiTheme="majorHAnsi" w:eastAsia="Times New Roman" w:hAnsiTheme="majorHAnsi" w:cs="Times New Roman"/>
-        </w:rPr>
-        <w:t>sível para um usuário comum visualizar as informações sobre a tabela e os resultados de partidas, e haverá a possibilidade de fazer um login para alterações de informações.</w:t>
+        <w:t>, para rodar em desktop. No sistema, será possível para um usuário comum visualizar as informações sobre a tabela e os resultados de partidas, e haverá a possibilidade de fazer um login para alterações de informações.</w:t>
       </w:r>
     </w:p>
     <w:p>
@@ -1491,13 +1611,7 @@
         <w:rPr>
           <w:rFonts w:asciiTheme="majorHAnsi" w:hAnsiTheme="majorHAnsi"/>
         </w:rPr>
-        <w:t xml:space="preserve">J = Total de jogos já </w:t>
-      </w:r>
-      <w:r>
-        <w:rPr>
-          <w:rFonts w:asciiTheme="majorHAnsi" w:hAnsiTheme="majorHAnsi"/>
-        </w:rPr>
-        <w:t>disputados;</w:t>
+        <w:t>J = Total de jogos já disputados;</w:t>
       </w:r>
     </w:p>
     <w:p>
@@ -1684,19 +1798,7 @@
           <w:rFonts w:asciiTheme="majorHAnsi" w:hAnsiTheme="majorHAnsi"/>
         </w:rPr>
         <w:tab/>
-        <w:t>O produto tem por objetivo atingir aquelas pessoas que desejam organizar e gerenciar um campeon</w:t>
-      </w:r>
-      <w:r>
-        <w:rPr>
-          <w:rFonts w:asciiTheme="majorHAnsi" w:hAnsiTheme="majorHAnsi"/>
-        </w:rPr>
-        <w:t>ato de futebol de pontos corridos. Seja ele pequeno com poucos participantes ou ele grande com vários times. O produto oferece toda a base para que o campeonato seja organizado, dando apoio na criação da tabela, gerando as rodadas do campeonato, organizand</w:t>
-      </w:r>
-      <w:r>
-        <w:rPr>
-          <w:rFonts w:asciiTheme="majorHAnsi" w:hAnsiTheme="majorHAnsi"/>
-        </w:rPr>
-        <w:t>o a classificação do campeonato e permitindo a visualização de todos esses dados.</w:t>
+        <w:t>O produto tem por objetivo atingir aquelas pessoas que desejam organizar e gerenciar um campeonato de futebol de pontos corridos. Seja ele pequeno com poucos participantes ou ele grande com vários times. O produto oferece toda a base para que o campeonato seja organizado, dando apoio na criação da tabela, gerando as rodadas do campeonato, organizando a classificação do campeonato e permitindo a visualização de todos esses dados.</w:t>
       </w:r>
     </w:p>
     <w:p>
@@ -1828,13 +1930,7 @@
           <w:rFonts w:asciiTheme="majorHAnsi" w:eastAsia="Times New Roman" w:hAnsiTheme="majorHAnsi" w:cs="Times New Roman"/>
         </w:rPr>
         <w:lastRenderedPageBreak/>
-        <w:t>Gerar um demonstrativo de cada rodada, mostrando as partidas que ocorre</w:t>
-      </w:r>
-      <w:r>
-        <w:rPr>
-          <w:rFonts w:asciiTheme="majorHAnsi" w:eastAsia="Times New Roman" w:hAnsiTheme="majorHAnsi" w:cs="Times New Roman"/>
-        </w:rPr>
-        <w:t>rão naquela rodada;</w:t>
+        <w:t>Gerar um demonstrativo de cada rodada, mostrando as partidas que ocorrerão naquela rodada;</w:t>
       </w:r>
     </w:p>
     <w:p>
@@ -2228,8 +2324,9 @@
           <w:sz w:val="22"/>
           <w:szCs w:val="22"/>
         </w:rPr>
-        <w:t xml:space="preserve">] </w:t>
-      </w:r>
+        <w:t>] Mostrar</w:t>
+      </w:r>
+      <w:proofErr w:type="gramEnd"/>
       <w:r>
         <w:rPr>
           <w:rFonts w:asciiTheme="majorHAnsi" w:hAnsiTheme="majorHAnsi"/>
@@ -2237,9 +2334,17 @@
           <w:sz w:val="22"/>
           <w:szCs w:val="22"/>
         </w:rPr>
-        <w:t>Mostrar</w:t>
-      </w:r>
-      <w:proofErr w:type="gramEnd"/>
+        <w:t xml:space="preserve"> a tabela do Campeonato sem a necessidade de login</w:t>
+      </w:r>
+    </w:p>
+    <w:p>
+      <w:pPr>
+        <w:pStyle w:val="NormalWeb"/>
+        <w:spacing w:beforeAutospacing="0" w:afterAutospacing="0"/>
+        <w:rPr>
+          <w:rFonts w:asciiTheme="majorHAnsi" w:hAnsiTheme="majorHAnsi"/>
+        </w:rPr>
+      </w:pPr>
       <w:r>
         <w:rPr>
           <w:rFonts w:asciiTheme="majorHAnsi" w:hAnsiTheme="majorHAnsi"/>
@@ -2247,7 +2352,89 @@
           <w:sz w:val="22"/>
           <w:szCs w:val="22"/>
         </w:rPr>
-        <w:t xml:space="preserve"> a tabela do Campeonato sem a necessidade de login</w:t>
+        <w:tab/>
+        <w:t>Item correspondente no Backlog: 7</w:t>
+      </w:r>
+    </w:p>
+    <w:p>
+      <w:pPr>
+        <w:spacing w:line="240" w:lineRule="auto"/>
+        <w:ind w:left="720"/>
+        <w:rPr>
+          <w:rFonts w:asciiTheme="majorHAnsi" w:eastAsia="Times New Roman" w:hAnsiTheme="majorHAnsi" w:cs="Times New Roman"/>
+          <w:color w:val="00000A"/>
+          <w:sz w:val="24"/>
+          <w:szCs w:val="24"/>
+        </w:rPr>
+      </w:pPr>
+      <w:r>
+        <w:rPr>
+          <w:rFonts w:asciiTheme="majorHAnsi" w:eastAsia="Times New Roman" w:hAnsiTheme="majorHAnsi" w:cs="Times New Roman"/>
+        </w:rPr>
+        <w:t>Prioridade: Alta</w:t>
+      </w:r>
+    </w:p>
+    <w:p>
+      <w:pPr>
+        <w:spacing w:line="240" w:lineRule="auto"/>
+        <w:ind w:left="720"/>
+        <w:rPr>
+          <w:rFonts w:asciiTheme="majorHAnsi" w:eastAsia="Times New Roman" w:hAnsiTheme="majorHAnsi" w:cs="Times New Roman"/>
+        </w:rPr>
+      </w:pPr>
+      <w:r>
+        <w:rPr>
+          <w:rFonts w:asciiTheme="majorHAnsi" w:eastAsia="Times New Roman" w:hAnsiTheme="majorHAnsi" w:cs="Times New Roman"/>
+        </w:rPr>
+        <w:t>Fonte: Cliente</w:t>
+      </w:r>
+    </w:p>
+    <w:p>
+      <w:pPr>
+        <w:spacing w:line="240" w:lineRule="auto"/>
+        <w:ind w:left="720"/>
+        <w:rPr>
+          <w:rFonts w:asciiTheme="majorHAnsi" w:eastAsia="Times New Roman" w:hAnsiTheme="majorHAnsi" w:cs="Times New Roman"/>
+        </w:rPr>
+      </w:pPr>
+      <w:r>
+        <w:rPr>
+          <w:rFonts w:asciiTheme="majorHAnsi" w:eastAsia="Times New Roman" w:hAnsiTheme="majorHAnsi" w:cs="Times New Roman"/>
+        </w:rPr>
+        <w:t xml:space="preserve">Classe: </w:t>
+      </w:r>
+      <w:r>
+        <w:rPr>
+          <w:rFonts w:asciiTheme="majorHAnsi" w:eastAsia="Times New Roman" w:hAnsiTheme="majorHAnsi" w:cs="Times New Roman"/>
+        </w:rPr>
+        <w:t>Login.java</w:t>
+      </w:r>
+    </w:p>
+    <w:p>
+      <w:pPr>
+        <w:spacing w:line="240" w:lineRule="auto"/>
+        <w:ind w:left="720"/>
+        <w:rPr>
+          <w:rFonts w:asciiTheme="majorHAnsi" w:eastAsia="Times New Roman" w:hAnsiTheme="majorHAnsi" w:cs="Times New Roman"/>
+          <w:color w:val="00000A"/>
+          <w:sz w:val="24"/>
+          <w:szCs w:val="24"/>
+        </w:rPr>
+      </w:pPr>
+    </w:p>
+    <w:p>
+      <w:pPr>
+        <w:spacing w:line="240" w:lineRule="auto"/>
+        <w:ind w:left="720"/>
+        <w:rPr>
+          <w:rFonts w:asciiTheme="majorHAnsi" w:eastAsia="Times New Roman" w:hAnsiTheme="majorHAnsi" w:cs="Times New Roman"/>
+        </w:rPr>
+      </w:pPr>
+      <w:r>
+        <w:rPr>
+          <w:rFonts w:asciiTheme="majorHAnsi" w:eastAsia="Times New Roman" w:hAnsiTheme="majorHAnsi" w:cs="Times New Roman"/>
+        </w:rPr>
+        <w:t>[RF001] O usuário Administrador poderá cadastrar um campeonato e definir os parâmetros para o decorrer deste.</w:t>
       </w:r>
     </w:p>
     <w:p>
@@ -2266,7 +2453,7 @@
           <w:szCs w:val="22"/>
         </w:rPr>
         <w:tab/>
-        <w:t>Item correspondente no Backlog: 7</w:t>
+        <w:t>Item correspondente no Backlog: 2</w:t>
       </w:r>
     </w:p>
     <w:p>
@@ -2299,13 +2486,33 @@
         <w:rPr>
           <w:rFonts w:asciiTheme="majorHAnsi" w:eastAsia="Times New Roman" w:hAnsiTheme="majorHAnsi" w:cs="Times New Roman"/>
         </w:rPr>
-        <w:t>Fonte: Cliente</w:t>
+        <w:t>Fonte Cliente</w:t>
       </w:r>
     </w:p>
     <w:p>
       <w:pPr>
         <w:spacing w:line="240" w:lineRule="auto"/>
         <w:ind w:left="720"/>
+        <w:rPr>
+          <w:rFonts w:asciiTheme="majorHAnsi" w:eastAsia="Times New Roman" w:hAnsiTheme="majorHAnsi" w:cs="Times New Roman"/>
+        </w:rPr>
+      </w:pPr>
+      <w:r>
+        <w:rPr>
+          <w:rFonts w:asciiTheme="majorHAnsi" w:eastAsia="Times New Roman" w:hAnsiTheme="majorHAnsi" w:cs="Times New Roman"/>
+        </w:rPr>
+        <w:t xml:space="preserve">Classe: </w:t>
+      </w:r>
+      <w:r>
+        <w:rPr>
+          <w:rFonts w:asciiTheme="majorHAnsi" w:eastAsia="Times New Roman" w:hAnsiTheme="majorHAnsi" w:cs="Times New Roman"/>
+        </w:rPr>
+        <w:t>NovoCampeonato.java</w:t>
+      </w:r>
+    </w:p>
+    <w:p>
+      <w:pPr>
+        <w:spacing w:line="240" w:lineRule="auto"/>
         <w:rPr>
           <w:rFonts w:asciiTheme="majorHAnsi" w:eastAsia="Times New Roman" w:hAnsiTheme="majorHAnsi" w:cs="Times New Roman"/>
           <w:color w:val="00000A"/>
@@ -2320,13 +2527,16 @@
         <w:ind w:left="720"/>
         <w:rPr>
           <w:rFonts w:asciiTheme="majorHAnsi" w:eastAsia="Times New Roman" w:hAnsiTheme="majorHAnsi" w:cs="Times New Roman"/>
-        </w:rPr>
-      </w:pPr>
-      <w:r>
-        <w:rPr>
-          <w:rFonts w:asciiTheme="majorHAnsi" w:eastAsia="Times New Roman" w:hAnsiTheme="majorHAnsi" w:cs="Times New Roman"/>
-        </w:rPr>
-        <w:t>[RF001] O usuário Administrador poderá cadastrar um campeonato e definir os parâmetros para o decorrer deste.</w:t>
+          <w:color w:val="00000A"/>
+          <w:sz w:val="24"/>
+          <w:szCs w:val="24"/>
+        </w:rPr>
+      </w:pPr>
+      <w:r>
+        <w:rPr>
+          <w:rFonts w:asciiTheme="majorHAnsi" w:eastAsia="Times New Roman" w:hAnsiTheme="majorHAnsi" w:cs="Times New Roman"/>
+        </w:rPr>
+        <w:t>[RF002] O usuário Administrador poderá cadastrar equipes e definir os nomes das equipes, com possibilidade de editar tais informações posteriormente.</w:t>
       </w:r>
     </w:p>
     <w:p>
@@ -2345,8 +2555,99 @@
           <w:szCs w:val="22"/>
         </w:rPr>
         <w:tab/>
-        <w:t>I</w:t>
-      </w:r>
+        <w:t>Item correspondente no Backlog: 3</w:t>
+      </w:r>
+    </w:p>
+    <w:p>
+      <w:pPr>
+        <w:spacing w:line="240" w:lineRule="auto"/>
+        <w:ind w:left="720"/>
+        <w:rPr>
+          <w:rFonts w:asciiTheme="majorHAnsi" w:eastAsia="Times New Roman" w:hAnsiTheme="majorHAnsi" w:cs="Times New Roman"/>
+          <w:color w:val="00000A"/>
+          <w:sz w:val="24"/>
+          <w:szCs w:val="24"/>
+        </w:rPr>
+      </w:pPr>
+      <w:r>
+        <w:rPr>
+          <w:rFonts w:asciiTheme="majorHAnsi" w:eastAsia="Times New Roman" w:hAnsiTheme="majorHAnsi" w:cs="Times New Roman"/>
+        </w:rPr>
+        <w:t>Prioridade: Alta</w:t>
+      </w:r>
+    </w:p>
+    <w:p>
+      <w:pPr>
+        <w:spacing w:line="240" w:lineRule="auto"/>
+        <w:ind w:left="720"/>
+        <w:rPr>
+          <w:rFonts w:asciiTheme="majorHAnsi" w:eastAsia="Times New Roman" w:hAnsiTheme="majorHAnsi" w:cs="Times New Roman"/>
+        </w:rPr>
+      </w:pPr>
+      <w:r>
+        <w:rPr>
+          <w:rFonts w:asciiTheme="majorHAnsi" w:eastAsia="Times New Roman" w:hAnsiTheme="majorHAnsi" w:cs="Times New Roman"/>
+        </w:rPr>
+        <w:t>Fonte: Cliente</w:t>
+      </w:r>
+    </w:p>
+    <w:p>
+      <w:pPr>
+        <w:spacing w:line="240" w:lineRule="auto"/>
+        <w:ind w:left="720"/>
+        <w:rPr>
+          <w:rFonts w:asciiTheme="majorHAnsi" w:eastAsia="Times New Roman" w:hAnsiTheme="majorHAnsi" w:cs="Times New Roman"/>
+        </w:rPr>
+      </w:pPr>
+      <w:r>
+        <w:rPr>
+          <w:rFonts w:asciiTheme="majorHAnsi" w:eastAsia="Times New Roman" w:hAnsiTheme="majorHAnsi" w:cs="Times New Roman"/>
+        </w:rPr>
+        <w:t xml:space="preserve">Classe: </w:t>
+      </w:r>
+      <w:proofErr w:type="spellStart"/>
+      <w:r>
+        <w:rPr>
+          <w:rFonts w:asciiTheme="majorHAnsi" w:eastAsia="Times New Roman" w:hAnsiTheme="majorHAnsi" w:cs="Times New Roman"/>
+        </w:rPr>
+        <w:t>EditarNovoCampeonato</w:t>
+      </w:r>
+      <w:proofErr w:type="spellEnd"/>
+    </w:p>
+    <w:p>
+      <w:pPr>
+        <w:spacing w:line="240" w:lineRule="auto"/>
+        <w:rPr>
+          <w:rFonts w:asciiTheme="majorHAnsi" w:eastAsia="Times New Roman" w:hAnsiTheme="majorHAnsi" w:cs="Times New Roman"/>
+          <w:color w:val="00000A"/>
+          <w:sz w:val="24"/>
+          <w:szCs w:val="24"/>
+        </w:rPr>
+      </w:pPr>
+    </w:p>
+    <w:p>
+      <w:pPr>
+        <w:spacing w:line="240" w:lineRule="auto"/>
+        <w:ind w:left="720"/>
+        <w:rPr>
+          <w:rFonts w:asciiTheme="majorHAnsi" w:eastAsia="Times New Roman" w:hAnsiTheme="majorHAnsi" w:cs="Times New Roman"/>
+        </w:rPr>
+      </w:pPr>
+      <w:r>
+        <w:rPr>
+          <w:rFonts w:asciiTheme="majorHAnsi" w:eastAsia="Times New Roman" w:hAnsiTheme="majorHAnsi" w:cs="Times New Roman"/>
+        </w:rPr>
+        <w:t>[RF003] O sistema deverá gerar aleatoriamente as datas das partidas e os times que se enfrentarão; ou por um padrão pré-informado pelo Administrador.</w:t>
+      </w:r>
+    </w:p>
+    <w:p>
+      <w:pPr>
+        <w:pStyle w:val="NormalWeb"/>
+        <w:spacing w:beforeAutospacing="0" w:afterAutospacing="0"/>
+        <w:rPr>
+          <w:rFonts w:asciiTheme="majorHAnsi" w:hAnsiTheme="majorHAnsi"/>
+        </w:rPr>
+      </w:pPr>
       <w:r>
         <w:rPr>
           <w:rFonts w:asciiTheme="majorHAnsi" w:hAnsiTheme="majorHAnsi"/>
@@ -2354,7 +2655,8 @@
           <w:sz w:val="22"/>
           <w:szCs w:val="22"/>
         </w:rPr>
-        <w:t>tem correspondente no Backlog: 2</w:t>
+        <w:tab/>
+        <w:t>Item correspondente no Backlog: 4</w:t>
       </w:r>
     </w:p>
     <w:p>
@@ -2372,19 +2674,43 @@
         <w:rPr>
           <w:rFonts w:asciiTheme="majorHAnsi" w:eastAsia="Times New Roman" w:hAnsiTheme="majorHAnsi" w:cs="Times New Roman"/>
         </w:rPr>
-        <w:t>P</w:t>
-      </w:r>
-      <w:r>
-        <w:rPr>
-          <w:rFonts w:asciiTheme="majorHAnsi" w:eastAsia="Times New Roman" w:hAnsiTheme="majorHAnsi" w:cs="Times New Roman"/>
-        </w:rPr>
-        <w:t>rioridade: Alta</w:t>
+        <w:lastRenderedPageBreak/>
+        <w:t>Prioridade: Alta</w:t>
       </w:r>
     </w:p>
     <w:p>
       <w:pPr>
         <w:spacing w:line="240" w:lineRule="auto"/>
         <w:ind w:left="720"/>
+        <w:rPr>
+          <w:rFonts w:asciiTheme="majorHAnsi" w:eastAsia="Times New Roman" w:hAnsiTheme="majorHAnsi" w:cs="Times New Roman"/>
+        </w:rPr>
+      </w:pPr>
+      <w:r>
+        <w:rPr>
+          <w:rFonts w:asciiTheme="majorHAnsi" w:eastAsia="Times New Roman" w:hAnsiTheme="majorHAnsi" w:cs="Times New Roman"/>
+        </w:rPr>
+        <w:t>Fonte: Cliente</w:t>
+      </w:r>
+    </w:p>
+    <w:p>
+      <w:pPr>
+        <w:spacing w:line="240" w:lineRule="auto"/>
+        <w:ind w:left="720"/>
+        <w:rPr>
+          <w:rFonts w:asciiTheme="majorHAnsi" w:eastAsia="Times New Roman" w:hAnsiTheme="majorHAnsi" w:cs="Times New Roman"/>
+        </w:rPr>
+      </w:pPr>
+      <w:r>
+        <w:rPr>
+          <w:rFonts w:asciiTheme="majorHAnsi" w:eastAsia="Times New Roman" w:hAnsiTheme="majorHAnsi" w:cs="Times New Roman"/>
+        </w:rPr>
+        <w:t xml:space="preserve">Classe: </w:t>
+      </w:r>
+    </w:p>
+    <w:p>
+      <w:pPr>
+        <w:spacing w:line="240" w:lineRule="auto"/>
         <w:rPr>
           <w:rFonts w:asciiTheme="majorHAnsi" w:eastAsia="Times New Roman" w:hAnsiTheme="majorHAnsi" w:cs="Times New Roman"/>
           <w:color w:val="00000A"/>
@@ -2392,16 +2718,45 @@
           <w:szCs w:val="24"/>
         </w:rPr>
       </w:pPr>
-      <w:r>
-        <w:rPr>
-          <w:rFonts w:asciiTheme="majorHAnsi" w:eastAsia="Times New Roman" w:hAnsiTheme="majorHAnsi" w:cs="Times New Roman"/>
-        </w:rPr>
-        <w:t>Fonte Cliente</w:t>
-      </w:r>
     </w:p>
     <w:p>
       <w:pPr>
         <w:spacing w:line="240" w:lineRule="auto"/>
+        <w:ind w:left="720"/>
+        <w:rPr>
+          <w:rFonts w:asciiTheme="majorHAnsi" w:eastAsia="Times New Roman" w:hAnsiTheme="majorHAnsi" w:cs="Times New Roman"/>
+        </w:rPr>
+      </w:pPr>
+      <w:r>
+        <w:rPr>
+          <w:rFonts w:asciiTheme="majorHAnsi" w:eastAsia="Times New Roman" w:hAnsiTheme="majorHAnsi" w:cs="Times New Roman"/>
+        </w:rPr>
+        <w:t>[RF004] O sistema deverá permitir que o Administrador edite as datas das partidas.</w:t>
+      </w:r>
+    </w:p>
+    <w:p>
+      <w:pPr>
+        <w:pStyle w:val="NormalWeb"/>
+        <w:spacing w:beforeAutospacing="0" w:afterAutospacing="0"/>
+        <w:rPr>
+          <w:rFonts w:asciiTheme="majorHAnsi" w:hAnsiTheme="majorHAnsi"/>
+        </w:rPr>
+      </w:pPr>
+      <w:r>
+        <w:rPr>
+          <w:rFonts w:asciiTheme="majorHAnsi" w:hAnsiTheme="majorHAnsi"/>
+          <w:color w:val="000000"/>
+          <w:sz w:val="22"/>
+          <w:szCs w:val="22"/>
+        </w:rPr>
+        <w:tab/>
+        <w:t>Item correspondente no Backlog: 4 e 8</w:t>
+      </w:r>
+    </w:p>
+    <w:p>
+      <w:pPr>
+        <w:spacing w:line="240" w:lineRule="auto"/>
+        <w:ind w:left="720"/>
         <w:rPr>
           <w:rFonts w:asciiTheme="majorHAnsi" w:eastAsia="Times New Roman" w:hAnsiTheme="majorHAnsi" w:cs="Times New Roman"/>
           <w:color w:val="00000A"/>
@@ -2409,11 +2764,46 @@
           <w:szCs w:val="24"/>
         </w:rPr>
       </w:pPr>
+      <w:r>
+        <w:rPr>
+          <w:rFonts w:asciiTheme="majorHAnsi" w:eastAsia="Times New Roman" w:hAnsiTheme="majorHAnsi" w:cs="Times New Roman"/>
+        </w:rPr>
+        <w:t>Prioridade: Média</w:t>
+      </w:r>
     </w:p>
     <w:p>
       <w:pPr>
         <w:spacing w:line="240" w:lineRule="auto"/>
         <w:ind w:left="720"/>
+        <w:rPr>
+          <w:rFonts w:asciiTheme="majorHAnsi" w:eastAsia="Times New Roman" w:hAnsiTheme="majorHAnsi" w:cs="Times New Roman"/>
+        </w:rPr>
+      </w:pPr>
+      <w:r>
+        <w:rPr>
+          <w:rFonts w:asciiTheme="majorHAnsi" w:eastAsia="Times New Roman" w:hAnsiTheme="majorHAnsi" w:cs="Times New Roman"/>
+        </w:rPr>
+        <w:t>Fonte: Cliente</w:t>
+      </w:r>
+    </w:p>
+    <w:p>
+      <w:pPr>
+        <w:spacing w:line="240" w:lineRule="auto"/>
+        <w:ind w:left="720"/>
+        <w:rPr>
+          <w:rFonts w:asciiTheme="majorHAnsi" w:eastAsia="Times New Roman" w:hAnsiTheme="majorHAnsi" w:cs="Times New Roman"/>
+        </w:rPr>
+      </w:pPr>
+      <w:r>
+        <w:rPr>
+          <w:rFonts w:asciiTheme="majorHAnsi" w:eastAsia="Times New Roman" w:hAnsiTheme="majorHAnsi" w:cs="Times New Roman"/>
+        </w:rPr>
+        <w:t xml:space="preserve">Classe: </w:t>
+      </w:r>
+    </w:p>
+    <w:p>
+      <w:pPr>
+        <w:spacing w:line="240" w:lineRule="auto"/>
         <w:rPr>
           <w:rFonts w:asciiTheme="majorHAnsi" w:eastAsia="Times New Roman" w:hAnsiTheme="majorHAnsi" w:cs="Times New Roman"/>
           <w:color w:val="00000A"/>
@@ -2421,17 +2811,20 @@
           <w:szCs w:val="24"/>
         </w:rPr>
       </w:pPr>
-      <w:r>
-        <w:rPr>
-          <w:rFonts w:asciiTheme="majorHAnsi" w:eastAsia="Times New Roman" w:hAnsiTheme="majorHAnsi" w:cs="Times New Roman"/>
-        </w:rPr>
-        <w:t>[RF002] O usuário Admin</w:t>
-      </w:r>
-      <w:r>
-        <w:rPr>
-          <w:rFonts w:asciiTheme="majorHAnsi" w:eastAsia="Times New Roman" w:hAnsiTheme="majorHAnsi" w:cs="Times New Roman"/>
-        </w:rPr>
-        <w:t>istrador poderá cadastrar equipes e definir os nomes das equipes, com possibilidade de editar tais informações posteriormente.</w:t>
+    </w:p>
+    <w:p>
+      <w:pPr>
+        <w:spacing w:line="240" w:lineRule="auto"/>
+        <w:ind w:left="720"/>
+        <w:rPr>
+          <w:rFonts w:asciiTheme="majorHAnsi" w:eastAsia="Times New Roman" w:hAnsiTheme="majorHAnsi" w:cs="Times New Roman"/>
+        </w:rPr>
+      </w:pPr>
+      <w:r>
+        <w:rPr>
+          <w:rFonts w:asciiTheme="majorHAnsi" w:eastAsia="Times New Roman" w:hAnsiTheme="majorHAnsi" w:cs="Times New Roman"/>
+        </w:rPr>
+        <w:t>[RF005] O sistema deverá calcular a quantidade de pontos recebidos pelos times em cada partida automaticamente após o placar da partida ser informado.</w:t>
       </w:r>
     </w:p>
     <w:p>
@@ -2450,8 +2843,91 @@
           <w:szCs w:val="22"/>
         </w:rPr>
         <w:tab/>
-        <w:t xml:space="preserve">Item correspondente no Backlog: </w:t>
-      </w:r>
+        <w:t>Item correspondente no Backlog: 6</w:t>
+      </w:r>
+    </w:p>
+    <w:p>
+      <w:pPr>
+        <w:spacing w:line="240" w:lineRule="auto"/>
+        <w:ind w:left="720"/>
+        <w:rPr>
+          <w:rFonts w:asciiTheme="majorHAnsi" w:eastAsia="Times New Roman" w:hAnsiTheme="majorHAnsi" w:cs="Times New Roman"/>
+          <w:color w:val="00000A"/>
+          <w:sz w:val="24"/>
+          <w:szCs w:val="24"/>
+        </w:rPr>
+      </w:pPr>
+      <w:r>
+        <w:rPr>
+          <w:rFonts w:asciiTheme="majorHAnsi" w:eastAsia="Times New Roman" w:hAnsiTheme="majorHAnsi" w:cs="Times New Roman"/>
+        </w:rPr>
+        <w:t>Prioridade: Alta</w:t>
+      </w:r>
+    </w:p>
+    <w:p>
+      <w:pPr>
+        <w:spacing w:line="240" w:lineRule="auto"/>
+        <w:ind w:left="720"/>
+        <w:rPr>
+          <w:rFonts w:asciiTheme="majorHAnsi" w:eastAsia="Times New Roman" w:hAnsiTheme="majorHAnsi" w:cs="Times New Roman"/>
+        </w:rPr>
+      </w:pPr>
+      <w:r>
+        <w:rPr>
+          <w:rFonts w:asciiTheme="majorHAnsi" w:eastAsia="Times New Roman" w:hAnsiTheme="majorHAnsi" w:cs="Times New Roman"/>
+        </w:rPr>
+        <w:t>Fonte: Cliente</w:t>
+      </w:r>
+    </w:p>
+    <w:p>
+      <w:pPr>
+        <w:spacing w:line="240" w:lineRule="auto"/>
+        <w:ind w:left="720"/>
+        <w:rPr>
+          <w:rFonts w:asciiTheme="majorHAnsi" w:eastAsia="Times New Roman" w:hAnsiTheme="majorHAnsi" w:cs="Times New Roman"/>
+        </w:rPr>
+      </w:pPr>
+      <w:r>
+        <w:rPr>
+          <w:rFonts w:asciiTheme="majorHAnsi" w:eastAsia="Times New Roman" w:hAnsiTheme="majorHAnsi" w:cs="Times New Roman"/>
+        </w:rPr>
+        <w:t xml:space="preserve">Classe: </w:t>
+      </w:r>
+    </w:p>
+    <w:p>
+      <w:pPr>
+        <w:spacing w:line="240" w:lineRule="auto"/>
+        <w:rPr>
+          <w:rFonts w:asciiTheme="majorHAnsi" w:eastAsia="Times New Roman" w:hAnsiTheme="majorHAnsi" w:cs="Times New Roman"/>
+          <w:color w:val="00000A"/>
+          <w:sz w:val="24"/>
+          <w:szCs w:val="24"/>
+        </w:rPr>
+      </w:pPr>
+    </w:p>
+    <w:p>
+      <w:pPr>
+        <w:spacing w:line="240" w:lineRule="auto"/>
+        <w:ind w:left="720"/>
+        <w:rPr>
+          <w:rFonts w:asciiTheme="majorHAnsi" w:eastAsia="Times New Roman" w:hAnsiTheme="majorHAnsi" w:cs="Times New Roman"/>
+        </w:rPr>
+      </w:pPr>
+      <w:r>
+        <w:rPr>
+          <w:rFonts w:asciiTheme="majorHAnsi" w:eastAsia="Times New Roman" w:hAnsiTheme="majorHAnsi" w:cs="Times New Roman"/>
+        </w:rPr>
+        <w:t>[RF006] O sistema deverá ser capaz de contabilizar dados como Saldo de Gols (SG), Número de Vitórias (V), Número de Derrotas (D), Número de Empates (E), Quantidade de Gols Marcados (GM) e Quantidade de Gols Sofridos (GS) e utilizar esses dados para definir os critérios de classificação e desempate.</w:t>
+      </w:r>
+    </w:p>
+    <w:p>
+      <w:pPr>
+        <w:pStyle w:val="NormalWeb"/>
+        <w:spacing w:beforeAutospacing="0" w:afterAutospacing="0"/>
+        <w:rPr>
+          <w:rFonts w:asciiTheme="majorHAnsi" w:hAnsiTheme="majorHAnsi"/>
+        </w:rPr>
+      </w:pPr>
       <w:r>
         <w:rPr>
           <w:rFonts w:asciiTheme="majorHAnsi" w:hAnsiTheme="majorHAnsi"/>
@@ -2459,7 +2935,8 @@
           <w:sz w:val="22"/>
           <w:szCs w:val="22"/>
         </w:rPr>
-        <w:t>3</w:t>
+        <w:tab/>
+        <w:t>Item correspondente no Backlog: 6</w:t>
       </w:r>
     </w:p>
     <w:p>
@@ -2477,19 +2954,42 @@
         <w:rPr>
           <w:rFonts w:asciiTheme="majorHAnsi" w:eastAsia="Times New Roman" w:hAnsiTheme="majorHAnsi" w:cs="Times New Roman"/>
         </w:rPr>
-        <w:t>P</w:t>
-      </w:r>
-      <w:r>
-        <w:rPr>
-          <w:rFonts w:asciiTheme="majorHAnsi" w:eastAsia="Times New Roman" w:hAnsiTheme="majorHAnsi" w:cs="Times New Roman"/>
-        </w:rPr>
-        <w:t>rioridade: Alta</w:t>
+        <w:t>Prioridade: Alta</w:t>
       </w:r>
     </w:p>
     <w:p>
       <w:pPr>
         <w:spacing w:line="240" w:lineRule="auto"/>
         <w:ind w:left="720"/>
+        <w:rPr>
+          <w:rFonts w:asciiTheme="majorHAnsi" w:eastAsia="Times New Roman" w:hAnsiTheme="majorHAnsi" w:cs="Times New Roman"/>
+        </w:rPr>
+      </w:pPr>
+      <w:r>
+        <w:rPr>
+          <w:rFonts w:asciiTheme="majorHAnsi" w:eastAsia="Times New Roman" w:hAnsiTheme="majorHAnsi" w:cs="Times New Roman"/>
+        </w:rPr>
+        <w:t>Fonte: Cliente</w:t>
+      </w:r>
+    </w:p>
+    <w:p>
+      <w:pPr>
+        <w:spacing w:line="240" w:lineRule="auto"/>
+        <w:ind w:left="720"/>
+        <w:rPr>
+          <w:rFonts w:asciiTheme="majorHAnsi" w:eastAsia="Times New Roman" w:hAnsiTheme="majorHAnsi" w:cs="Times New Roman"/>
+        </w:rPr>
+      </w:pPr>
+      <w:r>
+        <w:rPr>
+          <w:rFonts w:asciiTheme="majorHAnsi" w:eastAsia="Times New Roman" w:hAnsiTheme="majorHAnsi" w:cs="Times New Roman"/>
+        </w:rPr>
+        <w:t xml:space="preserve">Classe: </w:t>
+      </w:r>
+    </w:p>
+    <w:p>
+      <w:pPr>
+        <w:spacing w:line="240" w:lineRule="auto"/>
         <w:rPr>
           <w:rFonts w:asciiTheme="majorHAnsi" w:eastAsia="Times New Roman" w:hAnsiTheme="majorHAnsi" w:cs="Times New Roman"/>
           <w:color w:val="00000A"/>
@@ -2497,23 +2997,6 @@
           <w:szCs w:val="24"/>
         </w:rPr>
       </w:pPr>
-      <w:r>
-        <w:rPr>
-          <w:rFonts w:asciiTheme="majorHAnsi" w:eastAsia="Times New Roman" w:hAnsiTheme="majorHAnsi" w:cs="Times New Roman"/>
-        </w:rPr>
-        <w:t>Fonte: Cliente</w:t>
-      </w:r>
-    </w:p>
-    <w:p>
-      <w:pPr>
-        <w:spacing w:line="240" w:lineRule="auto"/>
-        <w:rPr>
-          <w:rFonts w:asciiTheme="majorHAnsi" w:eastAsia="Times New Roman" w:hAnsiTheme="majorHAnsi" w:cs="Times New Roman"/>
-          <w:color w:val="00000A"/>
-          <w:sz w:val="24"/>
-          <w:szCs w:val="24"/>
-        </w:rPr>
-      </w:pPr>
     </w:p>
     <w:p>
       <w:pPr>
@@ -2527,13 +3010,7 @@
         <w:rPr>
           <w:rFonts w:asciiTheme="majorHAnsi" w:eastAsia="Times New Roman" w:hAnsiTheme="majorHAnsi" w:cs="Times New Roman"/>
         </w:rPr>
-        <w:t>[RF003] O sistema deverá gerar aleatoriamente as datas das partidas e os times que se enfrentarã</w:t>
-      </w:r>
-      <w:r>
-        <w:rPr>
-          <w:rFonts w:asciiTheme="majorHAnsi" w:eastAsia="Times New Roman" w:hAnsiTheme="majorHAnsi" w:cs="Times New Roman"/>
-        </w:rPr>
-        <w:t>o; ou por um padrão pré-informado pelo Administrador.</w:t>
+        <w:t>[RF007] O usuário Administrador poderá editar os resultados das partidas.</w:t>
       </w:r>
     </w:p>
     <w:p>
@@ -2552,16 +3029,7 @@
           <w:szCs w:val="22"/>
         </w:rPr>
         <w:tab/>
-        <w:t xml:space="preserve">Item correspondente no Backlog: </w:t>
-      </w:r>
-      <w:r>
-        <w:rPr>
-          <w:rFonts w:asciiTheme="majorHAnsi" w:hAnsiTheme="majorHAnsi"/>
-          <w:color w:val="000000"/>
-          <w:sz w:val="22"/>
-          <w:szCs w:val="22"/>
-        </w:rPr>
-        <w:t>4</w:t>
+        <w:t>Item correspondente no Backlog: 8</w:t>
       </w:r>
     </w:p>
     <w:p>
@@ -2570,22 +3038,13 @@
         <w:ind w:left="720"/>
         <w:rPr>
           <w:rFonts w:asciiTheme="majorHAnsi" w:eastAsia="Times New Roman" w:hAnsiTheme="majorHAnsi" w:cs="Times New Roman"/>
-          <w:color w:val="00000A"/>
-          <w:sz w:val="24"/>
-          <w:szCs w:val="24"/>
-        </w:rPr>
-      </w:pPr>
-      <w:r>
-        <w:rPr>
-          <w:rFonts w:asciiTheme="majorHAnsi" w:eastAsia="Times New Roman" w:hAnsiTheme="majorHAnsi" w:cs="Times New Roman"/>
-        </w:rPr>
-        <w:t>P</w:t>
-      </w:r>
-      <w:r>
-        <w:rPr>
-          <w:rFonts w:asciiTheme="majorHAnsi" w:eastAsia="Times New Roman" w:hAnsiTheme="majorHAnsi" w:cs="Times New Roman"/>
-        </w:rPr>
-        <w:t>rioridade: Alta</w:t>
+        </w:rPr>
+      </w:pPr>
+      <w:r>
+        <w:rPr>
+          <w:rFonts w:asciiTheme="majorHAnsi" w:eastAsia="Times New Roman" w:hAnsiTheme="majorHAnsi" w:cs="Times New Roman"/>
+        </w:rPr>
+        <w:t>Prioridade: Alta</w:t>
       </w:r>
     </w:p>
     <w:p>
@@ -2594,9 +3053,6 @@
         <w:ind w:left="720"/>
         <w:rPr>
           <w:rFonts w:asciiTheme="majorHAnsi" w:eastAsia="Times New Roman" w:hAnsiTheme="majorHAnsi" w:cs="Times New Roman"/>
-          <w:color w:val="00000A"/>
-          <w:sz w:val="24"/>
-          <w:szCs w:val="24"/>
         </w:rPr>
       </w:pPr>
       <w:r>
@@ -2605,17 +3061,6 @@
         </w:rPr>
         <w:t>Fonte: Cliente</w:t>
       </w:r>
-    </w:p>
-    <w:p>
-      <w:pPr>
-        <w:spacing w:line="240" w:lineRule="auto"/>
-        <w:rPr>
-          <w:rFonts w:asciiTheme="majorHAnsi" w:eastAsia="Times New Roman" w:hAnsiTheme="majorHAnsi" w:cs="Times New Roman"/>
-          <w:color w:val="00000A"/>
-          <w:sz w:val="24"/>
-          <w:szCs w:val="24"/>
-        </w:rPr>
-      </w:pPr>
     </w:p>
     <w:p>
       <w:pPr>
@@ -2629,36 +3074,7 @@
         <w:rPr>
           <w:rFonts w:asciiTheme="majorHAnsi" w:eastAsia="Times New Roman" w:hAnsiTheme="majorHAnsi" w:cs="Times New Roman"/>
         </w:rPr>
-        <w:lastRenderedPageBreak/>
-        <w:t>[RF004] O sistema deverá permitir que o Administrador edite as datas das partidas.</w:t>
-      </w:r>
-    </w:p>
-    <w:p>
-      <w:pPr>
-        <w:pStyle w:val="NormalWeb"/>
-        <w:spacing w:beforeAutospacing="0" w:afterAutospacing="0"/>
-        <w:rPr>
-          <w:rFonts w:asciiTheme="majorHAnsi" w:hAnsiTheme="majorHAnsi"/>
-        </w:rPr>
-      </w:pPr>
-      <w:r>
-        <w:rPr>
-          <w:rFonts w:asciiTheme="majorHAnsi" w:hAnsiTheme="majorHAnsi"/>
-          <w:color w:val="000000"/>
-          <w:sz w:val="22"/>
-          <w:szCs w:val="22"/>
-        </w:rPr>
-        <w:tab/>
-        <w:t xml:space="preserve">Item correspondente no Backlog: </w:t>
-      </w:r>
-      <w:r>
-        <w:rPr>
-          <w:rFonts w:asciiTheme="majorHAnsi" w:hAnsiTheme="majorHAnsi"/>
-          <w:color w:val="000000"/>
-          <w:sz w:val="22"/>
-          <w:szCs w:val="22"/>
-        </w:rPr>
-        <w:t>4 e 8</w:t>
+        <w:t xml:space="preserve">Classe: </w:t>
       </w:r>
     </w:p>
     <w:p>
@@ -2667,23 +3083,8 @@
         <w:ind w:left="720"/>
         <w:rPr>
           <w:rFonts w:asciiTheme="majorHAnsi" w:eastAsia="Times New Roman" w:hAnsiTheme="majorHAnsi" w:cs="Times New Roman"/>
-          <w:color w:val="00000A"/>
-          <w:sz w:val="24"/>
-          <w:szCs w:val="24"/>
-        </w:rPr>
-      </w:pPr>
-      <w:r>
-        <w:rPr>
-          <w:rFonts w:asciiTheme="majorHAnsi" w:eastAsia="Times New Roman" w:hAnsiTheme="majorHAnsi" w:cs="Times New Roman"/>
-        </w:rPr>
-        <w:t>P</w:t>
-      </w:r>
-      <w:r>
-        <w:rPr>
-          <w:rFonts w:asciiTheme="majorHAnsi" w:eastAsia="Times New Roman" w:hAnsiTheme="majorHAnsi" w:cs="Times New Roman"/>
-        </w:rPr>
-        <w:t>rioridade: Média</w:t>
-      </w:r>
+        </w:rPr>
+      </w:pPr>
     </w:p>
     <w:p>
       <w:pPr>
@@ -2691,28 +3092,14 @@
         <w:ind w:left="720"/>
         <w:rPr>
           <w:rFonts w:asciiTheme="majorHAnsi" w:eastAsia="Times New Roman" w:hAnsiTheme="majorHAnsi" w:cs="Times New Roman"/>
-          <w:color w:val="00000A"/>
-          <w:sz w:val="24"/>
-          <w:szCs w:val="24"/>
-        </w:rPr>
-      </w:pPr>
-      <w:r>
-        <w:rPr>
-          <w:rFonts w:asciiTheme="majorHAnsi" w:eastAsia="Times New Roman" w:hAnsiTheme="majorHAnsi" w:cs="Times New Roman"/>
-        </w:rPr>
-        <w:t>Fonte: Cliente</w:t>
-      </w:r>
-    </w:p>
-    <w:p>
-      <w:pPr>
-        <w:spacing w:line="240" w:lineRule="auto"/>
-        <w:rPr>
-          <w:rFonts w:asciiTheme="majorHAnsi" w:eastAsia="Times New Roman" w:hAnsiTheme="majorHAnsi" w:cs="Times New Roman"/>
-          <w:color w:val="00000A"/>
-          <w:sz w:val="24"/>
-          <w:szCs w:val="24"/>
-        </w:rPr>
-      </w:pPr>
+        </w:rPr>
+      </w:pPr>
+      <w:r>
+        <w:rPr>
+          <w:rFonts w:asciiTheme="majorHAnsi" w:eastAsia="Times New Roman" w:hAnsiTheme="majorHAnsi" w:cs="Times New Roman"/>
+        </w:rPr>
+        <w:t>[RF008] O Usuário Administrador deverá ser cadastrado no primeiro acesso.</w:t>
+      </w:r>
     </w:p>
     <w:p>
       <w:pPr>
@@ -2726,41 +3113,7 @@
         <w:rPr>
           <w:rFonts w:asciiTheme="majorHAnsi" w:eastAsia="Times New Roman" w:hAnsiTheme="majorHAnsi" w:cs="Times New Roman"/>
         </w:rPr>
-        <w:t>[RF005] O sistema deverá calcular a quantidade de po</w:t>
-      </w:r>
-      <w:r>
-        <w:rPr>
-          <w:rFonts w:asciiTheme="majorHAnsi" w:eastAsia="Times New Roman" w:hAnsiTheme="majorHAnsi" w:cs="Times New Roman"/>
-        </w:rPr>
-        <w:t>ntos recebidos pelos times em cada partida automaticamente após o placar da partida ser informado.</w:t>
-      </w:r>
-    </w:p>
-    <w:p>
-      <w:pPr>
-        <w:pStyle w:val="NormalWeb"/>
-        <w:spacing w:beforeAutospacing="0" w:afterAutospacing="0"/>
-        <w:rPr>
-          <w:rFonts w:asciiTheme="majorHAnsi" w:hAnsiTheme="majorHAnsi"/>
-        </w:rPr>
-      </w:pPr>
-      <w:r>
-        <w:rPr>
-          <w:rFonts w:asciiTheme="majorHAnsi" w:hAnsiTheme="majorHAnsi"/>
-          <w:color w:val="000000"/>
-          <w:sz w:val="22"/>
-          <w:szCs w:val="22"/>
-        </w:rPr>
-        <w:tab/>
-        <w:t xml:space="preserve">Item correspondente no Backlog: </w:t>
-      </w:r>
-      <w:r>
-        <w:rPr>
-          <w:rFonts w:asciiTheme="majorHAnsi" w:hAnsiTheme="majorHAnsi"/>
-          <w:color w:val="000000"/>
-          <w:sz w:val="22"/>
-          <w:szCs w:val="22"/>
-        </w:rPr>
-        <w:t>6</w:t>
+        <w:t>Item correspondente no Backlog: 1</w:t>
       </w:r>
     </w:p>
     <w:p>
@@ -2769,22 +3122,13 @@
         <w:ind w:left="720"/>
         <w:rPr>
           <w:rFonts w:asciiTheme="majorHAnsi" w:eastAsia="Times New Roman" w:hAnsiTheme="majorHAnsi" w:cs="Times New Roman"/>
-          <w:color w:val="00000A"/>
-          <w:sz w:val="24"/>
-          <w:szCs w:val="24"/>
-        </w:rPr>
-      </w:pPr>
-      <w:r>
-        <w:rPr>
-          <w:rFonts w:asciiTheme="majorHAnsi" w:eastAsia="Times New Roman" w:hAnsiTheme="majorHAnsi" w:cs="Times New Roman"/>
-        </w:rPr>
-        <w:t>P</w:t>
-      </w:r>
-      <w:r>
-        <w:rPr>
-          <w:rFonts w:asciiTheme="majorHAnsi" w:eastAsia="Times New Roman" w:hAnsiTheme="majorHAnsi" w:cs="Times New Roman"/>
-        </w:rPr>
-        <w:t>rioridade: Alta</w:t>
+        </w:rPr>
+      </w:pPr>
+      <w:r>
+        <w:rPr>
+          <w:rFonts w:asciiTheme="majorHAnsi" w:eastAsia="Times New Roman" w:hAnsiTheme="majorHAnsi" w:cs="Times New Roman"/>
+        </w:rPr>
+        <w:t>Prioridade: Alta</w:t>
       </w:r>
     </w:p>
     <w:p>
@@ -2793,9 +3137,6 @@
         <w:ind w:left="720"/>
         <w:rPr>
           <w:rFonts w:asciiTheme="majorHAnsi" w:eastAsia="Times New Roman" w:hAnsiTheme="majorHAnsi" w:cs="Times New Roman"/>
-          <w:color w:val="00000A"/>
-          <w:sz w:val="24"/>
-          <w:szCs w:val="24"/>
         </w:rPr>
       </w:pPr>
       <w:r>
@@ -2804,17 +3145,6 @@
         </w:rPr>
         <w:t>Fonte: Cliente</w:t>
       </w:r>
-    </w:p>
-    <w:p>
-      <w:pPr>
-        <w:spacing w:line="240" w:lineRule="auto"/>
-        <w:rPr>
-          <w:rFonts w:asciiTheme="majorHAnsi" w:eastAsia="Times New Roman" w:hAnsiTheme="majorHAnsi" w:cs="Times New Roman"/>
-          <w:color w:val="00000A"/>
-          <w:sz w:val="24"/>
-          <w:szCs w:val="24"/>
-        </w:rPr>
-      </w:pPr>
     </w:p>
     <w:p>
       <w:pPr>
@@ -2828,41 +3158,91 @@
         <w:rPr>
           <w:rFonts w:asciiTheme="majorHAnsi" w:eastAsia="Times New Roman" w:hAnsiTheme="majorHAnsi" w:cs="Times New Roman"/>
         </w:rPr>
-        <w:t>[RF006] O sistema deverá ser capaz de contabilizar dados como Saldo de Gols (SG), Número de Vitórias (V), Número de Derrotas</w:t>
-      </w:r>
-      <w:r>
-        <w:rPr>
-          <w:rFonts w:asciiTheme="majorHAnsi" w:eastAsia="Times New Roman" w:hAnsiTheme="majorHAnsi" w:cs="Times New Roman"/>
-        </w:rPr>
-        <w:t xml:space="preserve"> (D), Número de Empates (E), Quantidade de Gols Marcados (GM) e Quantidade de Gols Sofridos (GS) e utilizar esses dados para definir os critérios de classificação e desempate.</w:t>
-      </w:r>
-    </w:p>
-    <w:p>
-      <w:pPr>
-        <w:pStyle w:val="NormalWeb"/>
-        <w:spacing w:beforeAutospacing="0" w:afterAutospacing="0"/>
-        <w:rPr>
-          <w:rFonts w:asciiTheme="majorHAnsi" w:hAnsiTheme="majorHAnsi"/>
-        </w:rPr>
-      </w:pPr>
-      <w:r>
-        <w:rPr>
-          <w:rFonts w:asciiTheme="majorHAnsi" w:hAnsiTheme="majorHAnsi"/>
-          <w:color w:val="000000"/>
-          <w:sz w:val="22"/>
-          <w:szCs w:val="22"/>
+        <w:t xml:space="preserve">Classe: </w:t>
+      </w:r>
+      <w:r>
+        <w:rPr>
+          <w:rFonts w:asciiTheme="majorHAnsi" w:eastAsia="Times New Roman" w:hAnsiTheme="majorHAnsi" w:cs="Times New Roman"/>
+        </w:rPr>
+        <w:t>Login.java</w:t>
+      </w:r>
+    </w:p>
+    <w:p>
+      <w:pPr>
+        <w:rPr>
+          <w:rFonts w:asciiTheme="majorHAnsi" w:hAnsiTheme="majorHAnsi" w:cs="Times New Roman"/>
+        </w:rPr>
+      </w:pPr>
+    </w:p>
+    <w:p>
+      <w:pPr>
+        <w:rPr>
+          <w:rFonts w:asciiTheme="majorHAnsi" w:hAnsiTheme="majorHAnsi" w:cs="Times New Roman"/>
+          <w:b/>
+        </w:rPr>
+      </w:pPr>
+      <w:r>
+        <w:rPr>
+          <w:rFonts w:asciiTheme="majorHAnsi" w:hAnsiTheme="majorHAnsi" w:cs="Times New Roman"/>
         </w:rPr>
         <w:tab/>
-        <w:t xml:space="preserve">Item correspondente no Backlog: </w:t>
-      </w:r>
-      <w:r>
-        <w:rPr>
-          <w:rFonts w:asciiTheme="majorHAnsi" w:hAnsiTheme="majorHAnsi"/>
-          <w:color w:val="000000"/>
-          <w:sz w:val="22"/>
-          <w:szCs w:val="22"/>
-        </w:rPr>
-        <w:t>6</w:t>
+      </w:r>
+      <w:r>
+        <w:rPr>
+          <w:rFonts w:asciiTheme="majorHAnsi" w:hAnsiTheme="majorHAnsi" w:cs="Times New Roman"/>
+          <w:b/>
+        </w:rPr>
+        <w:t>3.2 Requisitos Não-Funcionais (RNF)</w:t>
+      </w:r>
+    </w:p>
+    <w:p>
+      <w:pPr>
+        <w:rPr>
+          <w:rFonts w:asciiTheme="majorHAnsi" w:hAnsiTheme="majorHAnsi" w:cs="Times New Roman"/>
+          <w:b/>
+        </w:rPr>
+      </w:pPr>
+    </w:p>
+    <w:p>
+      <w:pPr>
+        <w:ind w:left="708"/>
+        <w:rPr>
+          <w:rFonts w:asciiTheme="majorHAnsi" w:hAnsiTheme="majorHAnsi" w:cs="Times New Roman"/>
+        </w:rPr>
+      </w:pPr>
+      <w:r>
+        <w:rPr>
+          <w:rFonts w:asciiTheme="majorHAnsi" w:hAnsiTheme="majorHAnsi" w:cs="Times New Roman"/>
+        </w:rPr>
+        <w:t>[RNF000] O sistema deverá ser capaz de salvar os dados de tabela e resultados de jogos para visualizações posteriores.</w:t>
+      </w:r>
+    </w:p>
+    <w:p>
+      <w:pPr>
+        <w:ind w:left="708"/>
+        <w:rPr>
+          <w:rFonts w:asciiTheme="majorHAnsi" w:hAnsiTheme="majorHAnsi" w:cs="Times New Roman"/>
+        </w:rPr>
+      </w:pPr>
+      <w:r>
+        <w:rPr>
+          <w:rFonts w:asciiTheme="majorHAnsi" w:hAnsiTheme="majorHAnsi" w:cs="Times New Roman"/>
+        </w:rPr>
+        <w:t>Prioridade: Alta</w:t>
+      </w:r>
+    </w:p>
+    <w:p>
+      <w:pPr>
+        <w:ind w:left="708"/>
+        <w:rPr>
+          <w:rFonts w:asciiTheme="majorHAnsi" w:hAnsiTheme="majorHAnsi" w:cs="Times New Roman"/>
+        </w:rPr>
+      </w:pPr>
+      <w:r>
+        <w:rPr>
+          <w:rFonts w:asciiTheme="majorHAnsi" w:hAnsiTheme="majorHAnsi" w:cs="Times New Roman"/>
+        </w:rPr>
+        <w:t>Fonte: Cliente</w:t>
       </w:r>
     </w:p>
     <w:p>
@@ -2871,22 +3251,69 @@
         <w:ind w:left="720"/>
         <w:rPr>
           <w:rFonts w:asciiTheme="majorHAnsi" w:eastAsia="Times New Roman" w:hAnsiTheme="majorHAnsi" w:cs="Times New Roman"/>
-          <w:color w:val="00000A"/>
-          <w:sz w:val="24"/>
-          <w:szCs w:val="24"/>
-        </w:rPr>
-      </w:pPr>
-      <w:r>
-        <w:rPr>
-          <w:rFonts w:asciiTheme="majorHAnsi" w:eastAsia="Times New Roman" w:hAnsiTheme="majorHAnsi" w:cs="Times New Roman"/>
-        </w:rPr>
-        <w:t>P</w:t>
-      </w:r>
-      <w:r>
-        <w:rPr>
-          <w:rFonts w:asciiTheme="majorHAnsi" w:eastAsia="Times New Roman" w:hAnsiTheme="majorHAnsi" w:cs="Times New Roman"/>
-        </w:rPr>
-        <w:t>rioridade: Alta</w:t>
+        </w:rPr>
+      </w:pPr>
+      <w:r>
+        <w:rPr>
+          <w:rFonts w:asciiTheme="majorHAnsi" w:eastAsia="Times New Roman" w:hAnsiTheme="majorHAnsi" w:cs="Times New Roman"/>
+        </w:rPr>
+        <w:t xml:space="preserve">Classe: </w:t>
+      </w:r>
+      <w:r>
+        <w:rPr>
+          <w:rFonts w:asciiTheme="majorHAnsi" w:eastAsia="Times New Roman" w:hAnsiTheme="majorHAnsi" w:cs="Times New Roman"/>
+        </w:rPr>
+        <w:t>MyConnection.java</w:t>
+      </w:r>
+    </w:p>
+    <w:p>
+      <w:pPr>
+        <w:ind w:left="708"/>
+        <w:rPr>
+          <w:rFonts w:asciiTheme="majorHAnsi" w:hAnsiTheme="majorHAnsi" w:cs="Times New Roman"/>
+        </w:rPr>
+      </w:pPr>
+    </w:p>
+    <w:p>
+      <w:pPr>
+        <w:ind w:left="708"/>
+        <w:rPr>
+          <w:rFonts w:asciiTheme="majorHAnsi" w:hAnsiTheme="majorHAnsi" w:cs="Times New Roman"/>
+        </w:rPr>
+      </w:pPr>
+      <w:r>
+        <w:rPr>
+          <w:rFonts w:asciiTheme="majorHAnsi" w:hAnsiTheme="majorHAnsi" w:cs="Times New Roman"/>
+        </w:rPr>
+        <w:t>[RNF001] O sistema deverá ser executado em Windows.</w:t>
+      </w:r>
+    </w:p>
+    <w:p>
+      <w:pPr>
+        <w:ind w:left="708"/>
+        <w:rPr>
+          <w:rFonts w:asciiTheme="majorHAnsi" w:hAnsiTheme="majorHAnsi" w:cs="Times New Roman"/>
+        </w:rPr>
+      </w:pPr>
+      <w:r>
+        <w:rPr>
+          <w:rFonts w:asciiTheme="majorHAnsi" w:hAnsiTheme="majorHAnsi" w:cs="Times New Roman"/>
+        </w:rPr>
+        <w:t>Prioridade: Alta</w:t>
+      </w:r>
+    </w:p>
+    <w:p>
+      <w:pPr>
+        <w:ind w:left="708"/>
+        <w:rPr>
+          <w:rFonts w:asciiTheme="majorHAnsi" w:hAnsiTheme="majorHAnsi" w:cs="Times New Roman"/>
+        </w:rPr>
+      </w:pPr>
+      <w:r>
+        <w:rPr>
+          <w:rFonts w:asciiTheme="majorHAnsi" w:hAnsiTheme="majorHAnsi" w:cs="Times New Roman"/>
+        </w:rPr>
+        <w:t>Fonte: Cliente</w:t>
       </w:r>
     </w:p>
     <w:p>
@@ -2895,28 +3322,72 @@
         <w:ind w:left="720"/>
         <w:rPr>
           <w:rFonts w:asciiTheme="majorHAnsi" w:eastAsia="Times New Roman" w:hAnsiTheme="majorHAnsi" w:cs="Times New Roman"/>
-          <w:color w:val="00000A"/>
-          <w:sz w:val="24"/>
-          <w:szCs w:val="24"/>
-        </w:rPr>
-      </w:pPr>
-      <w:r>
-        <w:rPr>
-          <w:rFonts w:asciiTheme="majorHAnsi" w:eastAsia="Times New Roman" w:hAnsiTheme="majorHAnsi" w:cs="Times New Roman"/>
+        </w:rPr>
+      </w:pPr>
+      <w:r>
+        <w:rPr>
+          <w:rFonts w:asciiTheme="majorHAnsi" w:eastAsia="Times New Roman" w:hAnsiTheme="majorHAnsi" w:cs="Times New Roman"/>
+        </w:rPr>
+        <w:t xml:space="preserve">Classe: </w:t>
+      </w:r>
+    </w:p>
+    <w:p>
+      <w:pPr>
+        <w:ind w:left="708"/>
+        <w:rPr>
+          <w:rFonts w:asciiTheme="majorHAnsi" w:hAnsiTheme="majorHAnsi" w:cs="Times New Roman"/>
+        </w:rPr>
+      </w:pPr>
+    </w:p>
+    <w:p>
+      <w:pPr>
+        <w:ind w:left="708"/>
+        <w:rPr>
+          <w:rFonts w:asciiTheme="majorHAnsi" w:hAnsiTheme="majorHAnsi" w:cs="Times New Roman"/>
+        </w:rPr>
+      </w:pPr>
+      <w:bookmarkStart w:id="12" w:name="__DdeLink__276_1627506471"/>
+      <w:r>
+        <w:rPr>
+          <w:rFonts w:asciiTheme="majorHAnsi" w:hAnsiTheme="majorHAnsi" w:cs="Times New Roman"/>
+        </w:rPr>
+        <w:t xml:space="preserve">[RNF002] </w:t>
+      </w:r>
+      <w:bookmarkEnd w:id="12"/>
+      <w:r>
+        <w:rPr>
+          <w:rFonts w:asciiTheme="majorHAnsi" w:hAnsiTheme="majorHAnsi" w:cs="Times New Roman"/>
+        </w:rPr>
+        <w:t>O sistema deverá emitir um alerta caso o usuário Administrador tente alterar o resultado de um jogo em que o resultado já foi editado.</w:t>
+      </w:r>
+    </w:p>
+    <w:p>
+      <w:pPr>
+        <w:ind w:left="708"/>
+        <w:rPr>
+          <w:rFonts w:asciiTheme="majorHAnsi" w:hAnsiTheme="majorHAnsi" w:cs="Times New Roman"/>
+        </w:rPr>
+      </w:pPr>
+      <w:r>
+        <w:rPr>
+          <w:rFonts w:asciiTheme="majorHAnsi" w:hAnsiTheme="majorHAnsi" w:cs="Times New Roman"/>
+        </w:rPr>
+        <w:t>Prioridade: Média</w:t>
+      </w:r>
+    </w:p>
+    <w:p>
+      <w:pPr>
+        <w:ind w:left="708"/>
+        <w:rPr>
+          <w:rFonts w:asciiTheme="majorHAnsi" w:hAnsiTheme="majorHAnsi" w:cs="Times New Roman"/>
+        </w:rPr>
+      </w:pPr>
+      <w:r>
+        <w:rPr>
+          <w:rFonts w:asciiTheme="majorHAnsi" w:hAnsiTheme="majorHAnsi" w:cs="Times New Roman"/>
         </w:rPr>
         <w:t>Fonte: Cliente</w:t>
       </w:r>
-    </w:p>
-    <w:p>
-      <w:pPr>
-        <w:spacing w:line="240" w:lineRule="auto"/>
-        <w:rPr>
-          <w:rFonts w:asciiTheme="majorHAnsi" w:eastAsia="Times New Roman" w:hAnsiTheme="majorHAnsi" w:cs="Times New Roman"/>
-          <w:color w:val="00000A"/>
-          <w:sz w:val="24"/>
-          <w:szCs w:val="24"/>
-        </w:rPr>
-      </w:pPr>
     </w:p>
     <w:p>
       <w:pPr>
@@ -2930,41 +3401,57 @@
         <w:rPr>
           <w:rFonts w:asciiTheme="majorHAnsi" w:eastAsia="Times New Roman" w:hAnsiTheme="majorHAnsi" w:cs="Times New Roman"/>
         </w:rPr>
-        <w:t xml:space="preserve">[RF007] O usuário Administrador poderá editar </w:t>
-      </w:r>
-      <w:r>
-        <w:rPr>
-          <w:rFonts w:asciiTheme="majorHAnsi" w:eastAsia="Times New Roman" w:hAnsiTheme="majorHAnsi" w:cs="Times New Roman"/>
-        </w:rPr>
-        <w:t>os resultados das partidas.</w:t>
-      </w:r>
-    </w:p>
-    <w:p>
-      <w:pPr>
-        <w:pStyle w:val="NormalWeb"/>
-        <w:spacing w:beforeAutospacing="0" w:afterAutospacing="0"/>
-        <w:rPr>
-          <w:rFonts w:asciiTheme="majorHAnsi" w:hAnsiTheme="majorHAnsi"/>
-        </w:rPr>
-      </w:pPr>
-      <w:r>
-        <w:rPr>
-          <w:rFonts w:asciiTheme="majorHAnsi" w:hAnsiTheme="majorHAnsi"/>
-          <w:color w:val="000000"/>
-          <w:sz w:val="22"/>
-          <w:szCs w:val="22"/>
-        </w:rPr>
-        <w:tab/>
-        <w:t xml:space="preserve">Item correspondente no Backlog: </w:t>
-      </w:r>
-      <w:r>
-        <w:rPr>
-          <w:rFonts w:asciiTheme="majorHAnsi" w:hAnsiTheme="majorHAnsi"/>
-          <w:color w:val="000000"/>
-          <w:sz w:val="22"/>
-          <w:szCs w:val="22"/>
-        </w:rPr>
-        <w:t>8</w:t>
+        <w:t xml:space="preserve">Classe: </w:t>
+      </w:r>
+    </w:p>
+    <w:p>
+      <w:pPr>
+        <w:ind w:left="708"/>
+        <w:rPr>
+          <w:rFonts w:asciiTheme="majorHAnsi" w:hAnsiTheme="majorHAnsi" w:cs="Times New Roman"/>
+        </w:rPr>
+      </w:pPr>
+    </w:p>
+    <w:p>
+      <w:pPr>
+        <w:ind w:left="708"/>
+        <w:rPr>
+          <w:rFonts w:asciiTheme="majorHAnsi" w:hAnsiTheme="majorHAnsi" w:cs="Times New Roman"/>
+        </w:rPr>
+      </w:pPr>
+      <w:r>
+        <w:rPr>
+          <w:rFonts w:ascii="Calibri Light" w:hAnsi="Calibri Light" w:cs="Times New Roman"/>
+        </w:rPr>
+        <w:t>[RNF003] O número mínimo de times a serem cadastrados por campeonato deve ser 3.</w:t>
+      </w:r>
+    </w:p>
+    <w:p>
+      <w:pPr>
+        <w:ind w:left="708"/>
+        <w:rPr>
+          <w:rFonts w:asciiTheme="majorHAnsi" w:hAnsiTheme="majorHAnsi" w:cs="Times New Roman"/>
+        </w:rPr>
+      </w:pPr>
+      <w:r>
+        <w:rPr>
+          <w:rFonts w:ascii="Calibri Light" w:hAnsi="Calibri Light" w:cs="Times New Roman"/>
+        </w:rPr>
+        <w:t>Prioridade: Média</w:t>
+      </w:r>
+    </w:p>
+    <w:p>
+      <w:pPr>
+        <w:ind w:left="708"/>
+        <w:rPr>
+          <w:rFonts w:ascii="Calibri Light" w:hAnsi="Calibri Light" w:cs="Times New Roman"/>
+        </w:rPr>
+      </w:pPr>
+      <w:r>
+        <w:rPr>
+          <w:rFonts w:ascii="Calibri Light" w:hAnsi="Calibri Light" w:cs="Times New Roman"/>
+        </w:rPr>
+        <w:t>Fonte: Cliente</w:t>
       </w:r>
     </w:p>
     <w:p>
@@ -2979,38 +3466,63 @@
         <w:rPr>
           <w:rFonts w:asciiTheme="majorHAnsi" w:eastAsia="Times New Roman" w:hAnsiTheme="majorHAnsi" w:cs="Times New Roman"/>
         </w:rPr>
-        <w:t>P</w:t>
-      </w:r>
-      <w:r>
-        <w:rPr>
-          <w:rFonts w:asciiTheme="majorHAnsi" w:eastAsia="Times New Roman" w:hAnsiTheme="majorHAnsi" w:cs="Times New Roman"/>
-        </w:rPr>
-        <w:t>rioridade: Alta</w:t>
-      </w:r>
+        <w:t xml:space="preserve">Classe: </w:t>
+      </w:r>
+      <w:r>
+        <w:rPr>
+          <w:rFonts w:asciiTheme="majorHAnsi" w:eastAsia="Times New Roman" w:hAnsiTheme="majorHAnsi" w:cs="Times New Roman"/>
+        </w:rPr>
+        <w:t>NovoCampeonato.java</w:t>
+      </w:r>
+    </w:p>
+    <w:p>
+      <w:pPr>
+        <w:ind w:left="708"/>
+        <w:rPr>
+          <w:rFonts w:asciiTheme="majorHAnsi" w:hAnsiTheme="majorHAnsi" w:cs="Times New Roman"/>
+        </w:rPr>
+      </w:pPr>
     </w:p>
     <w:p>
       <w:pPr>
         <w:spacing w:line="240" w:lineRule="auto"/>
         <w:ind w:left="720"/>
-        <w:rPr>
-          <w:rFonts w:asciiTheme="majorHAnsi" w:eastAsia="Times New Roman" w:hAnsiTheme="majorHAnsi" w:cs="Times New Roman"/>
-        </w:rPr>
-      </w:pPr>
-      <w:r>
-        <w:rPr>
-          <w:rFonts w:asciiTheme="majorHAnsi" w:eastAsia="Times New Roman" w:hAnsiTheme="majorHAnsi" w:cs="Times New Roman"/>
-        </w:rPr>
-        <w:t>Fonte: Cliente</w:t>
+      </w:pPr>
+      <w:r>
+        <w:rPr>
+          <w:rFonts w:asciiTheme="majorHAnsi" w:eastAsia="Times New Roman" w:hAnsiTheme="majorHAnsi" w:cs="Times New Roman"/>
+        </w:rPr>
+        <w:t xml:space="preserve">[RNF004] </w:t>
+      </w:r>
+      <w:r>
+        <w:rPr>
+          <w:rFonts w:asciiTheme="majorHAnsi" w:eastAsia="Times New Roman" w:hAnsiTheme="majorHAnsi" w:cs="Times New Roman"/>
+          <w:color w:val="00000A"/>
+        </w:rPr>
+        <w:t>O número máximo de times que podem ser cadastrados por campeonato é 20.</w:t>
       </w:r>
     </w:p>
     <w:p>
       <w:pPr>
         <w:spacing w:line="240" w:lineRule="auto"/>
         <w:ind w:left="720"/>
-        <w:rPr>
-          <w:rFonts w:asciiTheme="majorHAnsi" w:eastAsia="Times New Roman" w:hAnsiTheme="majorHAnsi" w:cs="Times New Roman"/>
-        </w:rPr>
-      </w:pPr>
+      </w:pPr>
+      <w:r>
+        <w:rPr>
+          <w:rFonts w:asciiTheme="majorHAnsi" w:eastAsia="Times New Roman" w:hAnsiTheme="majorHAnsi" w:cs="Times New Roman"/>
+          <w:color w:val="00000A"/>
+        </w:rPr>
+        <w:t>Prioridade: Alta</w:t>
+      </w:r>
+      <w:r>
+        <w:rPr>
+          <w:rFonts w:asciiTheme="majorHAnsi" w:eastAsia="Times New Roman" w:hAnsiTheme="majorHAnsi" w:cs="Times New Roman"/>
+          <w:color w:val="00000A"/>
+        </w:rPr>
+        <w:tab/>
+      </w:r>
+      <w:bookmarkStart w:id="13" w:name="_GoBack"/>
+      <w:bookmarkEnd w:id="13"/>
     </w:p>
     <w:p>
       <w:pPr>
@@ -3018,13 +3530,15 @@
         <w:ind w:left="720"/>
         <w:rPr>
           <w:rFonts w:asciiTheme="majorHAnsi" w:eastAsia="Times New Roman" w:hAnsiTheme="majorHAnsi" w:cs="Times New Roman"/>
-        </w:rPr>
-      </w:pPr>
-      <w:r>
-        <w:rPr>
-          <w:rFonts w:asciiTheme="majorHAnsi" w:eastAsia="Times New Roman" w:hAnsiTheme="majorHAnsi" w:cs="Times New Roman"/>
-        </w:rPr>
-        <w:t>[RF008] O Usuário Administrador deverá ser cadastrado no primeiro acesso.</w:t>
+          <w:color w:val="00000A"/>
+        </w:rPr>
+      </w:pPr>
+      <w:r>
+        <w:rPr>
+          <w:rFonts w:asciiTheme="majorHAnsi" w:eastAsia="Times New Roman" w:hAnsiTheme="majorHAnsi" w:cs="Times New Roman"/>
+          <w:color w:val="00000A"/>
+        </w:rPr>
+        <w:t>Fonte: Cliente</w:t>
       </w:r>
     </w:p>
     <w:p>
@@ -3039,49 +3553,26 @@
         <w:rPr>
           <w:rFonts w:asciiTheme="majorHAnsi" w:eastAsia="Times New Roman" w:hAnsiTheme="majorHAnsi" w:cs="Times New Roman"/>
         </w:rPr>
-        <w:t>Item c</w:t>
-      </w:r>
-      <w:bookmarkStart w:id="12" w:name="_GoBack"/>
-      <w:bookmarkEnd w:id="12"/>
-      <w:r>
-        <w:rPr>
-          <w:rFonts w:asciiTheme="majorHAnsi" w:eastAsia="Times New Roman" w:hAnsiTheme="majorHAnsi" w:cs="Times New Roman"/>
-        </w:rPr>
-        <w:t>orrespondente no Backlog: 1</w:t>
-      </w:r>
-    </w:p>
-    <w:p>
-      <w:pPr>
-        <w:spacing w:line="240" w:lineRule="auto"/>
-        <w:ind w:left="720"/>
-        <w:rPr>
-          <w:rFonts w:asciiTheme="majorHAnsi" w:eastAsia="Times New Roman" w:hAnsiTheme="majorHAnsi" w:cs="Times New Roman"/>
-        </w:rPr>
-      </w:pPr>
-      <w:r>
-        <w:rPr>
-          <w:rFonts w:asciiTheme="majorHAnsi" w:eastAsia="Times New Roman" w:hAnsiTheme="majorHAnsi" w:cs="Times New Roman"/>
-        </w:rPr>
-        <w:t>Prioridade: Alta</w:t>
-      </w:r>
-    </w:p>
-    <w:p>
-      <w:pPr>
-        <w:spacing w:line="240" w:lineRule="auto"/>
-        <w:ind w:left="720"/>
-        <w:rPr>
-          <w:rFonts w:asciiTheme="majorHAnsi" w:eastAsia="Times New Roman" w:hAnsiTheme="majorHAnsi" w:cs="Times New Roman"/>
-        </w:rPr>
-      </w:pPr>
-      <w:r>
-        <w:rPr>
-          <w:rFonts w:asciiTheme="majorHAnsi" w:eastAsia="Times New Roman" w:hAnsiTheme="majorHAnsi" w:cs="Times New Roman"/>
-        </w:rPr>
-        <w:t>Fonte: Cliente</w:t>
-      </w:r>
-    </w:p>
-    <w:p>
-      <w:pPr>
+        <w:t xml:space="preserve">Classe: </w:t>
+      </w:r>
+      <w:r>
+        <w:rPr>
+          <w:rFonts w:asciiTheme="majorHAnsi" w:eastAsia="Times New Roman" w:hAnsiTheme="majorHAnsi" w:cs="Times New Roman"/>
+        </w:rPr>
+        <w:t>NovoCampeonato.java</w:t>
+      </w:r>
+    </w:p>
+    <w:p>
+      <w:pPr>
+        <w:ind w:left="708"/>
+        <w:rPr>
+          <w:rFonts w:asciiTheme="majorHAnsi" w:hAnsiTheme="majorHAnsi" w:cs="Times New Roman"/>
+        </w:rPr>
+      </w:pPr>
+    </w:p>
+    <w:p>
+      <w:pPr>
+        <w:ind w:left="708"/>
         <w:rPr>
           <w:rFonts w:asciiTheme="majorHAnsi" w:hAnsiTheme="majorHAnsi" w:cs="Times New Roman"/>
         </w:rPr>
@@ -3097,345 +3588,9 @@
       <w:r>
         <w:rPr>
           <w:rFonts w:asciiTheme="majorHAnsi" w:hAnsiTheme="majorHAnsi" w:cs="Times New Roman"/>
-        </w:rPr>
-        <w:tab/>
-      </w:r>
-      <w:r>
-        <w:rPr>
-          <w:rFonts w:asciiTheme="majorHAnsi" w:hAnsiTheme="majorHAnsi" w:cs="Times New Roman"/>
           <w:b/>
         </w:rPr>
-        <w:t>3.2 Requisitos Não-Funcionais (RNF)</w:t>
-      </w:r>
-    </w:p>
-    <w:p>
-      <w:pPr>
-        <w:rPr>
-          <w:rFonts w:asciiTheme="majorHAnsi" w:hAnsiTheme="majorHAnsi" w:cs="Times New Roman"/>
-          <w:b/>
-        </w:rPr>
-      </w:pPr>
-    </w:p>
-    <w:p>
-      <w:pPr>
-        <w:ind w:left="708"/>
-        <w:rPr>
-          <w:rFonts w:asciiTheme="majorHAnsi" w:hAnsiTheme="majorHAnsi" w:cs="Times New Roman"/>
-        </w:rPr>
-      </w:pPr>
-      <w:r>
-        <w:rPr>
-          <w:rFonts w:asciiTheme="majorHAnsi" w:hAnsiTheme="majorHAnsi" w:cs="Times New Roman"/>
-        </w:rPr>
-        <w:t xml:space="preserve">[RNF000] O sistema deverá ser capaz de </w:t>
-      </w:r>
-      <w:r>
-        <w:rPr>
-          <w:rFonts w:asciiTheme="majorHAnsi" w:hAnsiTheme="majorHAnsi" w:cs="Times New Roman"/>
-        </w:rPr>
-        <w:t>salvar os dados de tabela e resultados de jogos para visualizações posteriores.</w:t>
-      </w:r>
-    </w:p>
-    <w:p>
-      <w:pPr>
-        <w:ind w:left="708"/>
-        <w:rPr>
-          <w:rFonts w:asciiTheme="majorHAnsi" w:hAnsiTheme="majorHAnsi" w:cs="Times New Roman"/>
-        </w:rPr>
-      </w:pPr>
-      <w:r>
-        <w:rPr>
-          <w:rFonts w:asciiTheme="majorHAnsi" w:hAnsiTheme="majorHAnsi" w:cs="Times New Roman"/>
-        </w:rPr>
-        <w:t>Prioridade: Alta</w:t>
-      </w:r>
-    </w:p>
-    <w:p>
-      <w:pPr>
-        <w:ind w:left="708"/>
-        <w:rPr>
-          <w:rFonts w:asciiTheme="majorHAnsi" w:hAnsiTheme="majorHAnsi" w:cs="Times New Roman"/>
-        </w:rPr>
-      </w:pPr>
-      <w:r>
-        <w:rPr>
-          <w:rFonts w:asciiTheme="majorHAnsi" w:hAnsiTheme="majorHAnsi" w:cs="Times New Roman"/>
-        </w:rPr>
-        <w:t>Fonte: Cliente</w:t>
-      </w:r>
-    </w:p>
-    <w:p>
-      <w:pPr>
-        <w:ind w:left="708"/>
-        <w:rPr>
-          <w:rFonts w:asciiTheme="majorHAnsi" w:hAnsiTheme="majorHAnsi" w:cs="Times New Roman"/>
-        </w:rPr>
-      </w:pPr>
-    </w:p>
-    <w:p>
-      <w:pPr>
-        <w:ind w:left="708"/>
-        <w:rPr>
-          <w:rFonts w:asciiTheme="majorHAnsi" w:hAnsiTheme="majorHAnsi" w:cs="Times New Roman"/>
-        </w:rPr>
-      </w:pPr>
-      <w:r>
-        <w:rPr>
-          <w:rFonts w:asciiTheme="majorHAnsi" w:hAnsiTheme="majorHAnsi" w:cs="Times New Roman"/>
-        </w:rPr>
-        <w:t>[RNF001] O sistema deverá ser executado em Windows.</w:t>
-      </w:r>
-    </w:p>
-    <w:p>
-      <w:pPr>
-        <w:ind w:left="708"/>
-        <w:rPr>
-          <w:rFonts w:asciiTheme="majorHAnsi" w:hAnsiTheme="majorHAnsi" w:cs="Times New Roman"/>
-        </w:rPr>
-      </w:pPr>
-      <w:r>
-        <w:rPr>
-          <w:rFonts w:asciiTheme="majorHAnsi" w:hAnsiTheme="majorHAnsi" w:cs="Times New Roman"/>
-        </w:rPr>
-        <w:t>Prioridade: Alta</w:t>
-      </w:r>
-    </w:p>
-    <w:p>
-      <w:pPr>
-        <w:ind w:left="708"/>
-        <w:rPr>
-          <w:rFonts w:asciiTheme="majorHAnsi" w:hAnsiTheme="majorHAnsi" w:cs="Times New Roman"/>
-        </w:rPr>
-      </w:pPr>
-      <w:r>
-        <w:rPr>
-          <w:rFonts w:asciiTheme="majorHAnsi" w:hAnsiTheme="majorHAnsi" w:cs="Times New Roman"/>
-        </w:rPr>
-        <w:t>Fonte: Cliente</w:t>
-      </w:r>
-    </w:p>
-    <w:p>
-      <w:pPr>
-        <w:ind w:left="708"/>
-        <w:rPr>
-          <w:rFonts w:asciiTheme="majorHAnsi" w:hAnsiTheme="majorHAnsi" w:cs="Times New Roman"/>
-        </w:rPr>
-      </w:pPr>
-    </w:p>
-    <w:p>
-      <w:pPr>
-        <w:ind w:left="708"/>
-        <w:rPr>
-          <w:rFonts w:asciiTheme="majorHAnsi" w:hAnsiTheme="majorHAnsi" w:cs="Times New Roman"/>
-        </w:rPr>
-      </w:pPr>
-      <w:bookmarkStart w:id="13" w:name="__DdeLink__276_1627506471"/>
-      <w:r>
-        <w:rPr>
-          <w:rFonts w:asciiTheme="majorHAnsi" w:hAnsiTheme="majorHAnsi" w:cs="Times New Roman"/>
-        </w:rPr>
-        <w:t xml:space="preserve">[RNF002] </w:t>
-      </w:r>
-      <w:bookmarkEnd w:id="13"/>
-      <w:r>
-        <w:rPr>
-          <w:rFonts w:asciiTheme="majorHAnsi" w:hAnsiTheme="majorHAnsi" w:cs="Times New Roman"/>
-        </w:rPr>
-        <w:t xml:space="preserve">O sistema deverá emitir um alerta caso o usuário </w:t>
-      </w:r>
-      <w:r>
-        <w:rPr>
-          <w:rFonts w:asciiTheme="majorHAnsi" w:hAnsiTheme="majorHAnsi" w:cs="Times New Roman"/>
-        </w:rPr>
-        <w:t>Administrador tente alterar o resultado de um jogo em que o resultado já foi editado.</w:t>
-      </w:r>
-    </w:p>
-    <w:p>
-      <w:pPr>
-        <w:ind w:left="708"/>
-        <w:rPr>
-          <w:rFonts w:asciiTheme="majorHAnsi" w:hAnsiTheme="majorHAnsi" w:cs="Times New Roman"/>
-        </w:rPr>
-      </w:pPr>
-      <w:r>
-        <w:rPr>
-          <w:rFonts w:asciiTheme="majorHAnsi" w:hAnsiTheme="majorHAnsi" w:cs="Times New Roman"/>
-        </w:rPr>
-        <w:t>Prioridade: Média</w:t>
-      </w:r>
-    </w:p>
-    <w:p>
-      <w:pPr>
-        <w:ind w:left="708"/>
-        <w:rPr>
-          <w:rFonts w:asciiTheme="majorHAnsi" w:hAnsiTheme="majorHAnsi" w:cs="Times New Roman"/>
-        </w:rPr>
-      </w:pPr>
-      <w:r>
-        <w:rPr>
-          <w:rFonts w:asciiTheme="majorHAnsi" w:hAnsiTheme="majorHAnsi" w:cs="Times New Roman"/>
-        </w:rPr>
-        <w:t>Fonte: Cliente</w:t>
-      </w:r>
-    </w:p>
-    <w:p>
-      <w:pPr>
-        <w:ind w:left="708"/>
-        <w:rPr>
-          <w:rFonts w:asciiTheme="majorHAnsi" w:hAnsiTheme="majorHAnsi" w:cs="Times New Roman"/>
-        </w:rPr>
-      </w:pPr>
-    </w:p>
-    <w:p>
-      <w:pPr>
-        <w:ind w:left="708"/>
-        <w:rPr>
-          <w:rFonts w:asciiTheme="majorHAnsi" w:hAnsiTheme="majorHAnsi" w:cs="Times New Roman"/>
-        </w:rPr>
-      </w:pPr>
-      <w:r>
-        <w:rPr>
-          <w:rFonts w:ascii="Calibri Light" w:hAnsi="Calibri Light" w:cs="Times New Roman"/>
-        </w:rPr>
-        <w:t>[RNF003] O número mínimo de times a serem cadastrados por campeonato deve ser 3.</w:t>
-      </w:r>
-    </w:p>
-    <w:p>
-      <w:pPr>
-        <w:ind w:left="708"/>
-        <w:rPr>
-          <w:rFonts w:asciiTheme="majorHAnsi" w:hAnsiTheme="majorHAnsi" w:cs="Times New Roman"/>
-        </w:rPr>
-      </w:pPr>
-      <w:r>
-        <w:rPr>
-          <w:rFonts w:ascii="Calibri Light" w:hAnsi="Calibri Light" w:cs="Times New Roman"/>
-        </w:rPr>
-        <w:t>Prioridade: Média</w:t>
-      </w:r>
-    </w:p>
-    <w:p>
-      <w:pPr>
-        <w:ind w:left="708"/>
-        <w:rPr>
-          <w:rFonts w:asciiTheme="majorHAnsi" w:hAnsiTheme="majorHAnsi" w:cs="Times New Roman"/>
-        </w:rPr>
-      </w:pPr>
-      <w:r>
-        <w:rPr>
-          <w:rFonts w:ascii="Calibri Light" w:hAnsi="Calibri Light" w:cs="Times New Roman"/>
-        </w:rPr>
-        <w:t>Fonte: Cliente</w:t>
-      </w:r>
-    </w:p>
-    <w:p>
-      <w:pPr>
-        <w:ind w:left="708"/>
-        <w:rPr>
-          <w:rFonts w:asciiTheme="majorHAnsi" w:hAnsiTheme="majorHAnsi" w:cs="Times New Roman"/>
-        </w:rPr>
-      </w:pPr>
-    </w:p>
-    <w:p>
-      <w:pPr>
-        <w:spacing w:line="240" w:lineRule="auto"/>
-        <w:ind w:left="720"/>
-      </w:pPr>
-      <w:r>
-        <w:rPr>
-          <w:rFonts w:asciiTheme="majorHAnsi" w:eastAsia="Times New Roman" w:hAnsiTheme="majorHAnsi" w:cs="Times New Roman"/>
-        </w:rPr>
-        <w:t>[R</w:t>
-      </w:r>
-      <w:r>
-        <w:rPr>
-          <w:rFonts w:asciiTheme="majorHAnsi" w:eastAsia="Times New Roman" w:hAnsiTheme="majorHAnsi" w:cs="Times New Roman"/>
-        </w:rPr>
-        <w:t>NF004</w:t>
-      </w:r>
-      <w:r>
-        <w:rPr>
-          <w:rFonts w:asciiTheme="majorHAnsi" w:eastAsia="Times New Roman" w:hAnsiTheme="majorHAnsi" w:cs="Times New Roman"/>
-        </w:rPr>
-        <w:t xml:space="preserve">] </w:t>
-      </w:r>
-      <w:r>
-        <w:rPr>
-          <w:rFonts w:asciiTheme="majorHAnsi" w:eastAsia="Times New Roman" w:hAnsiTheme="majorHAnsi" w:cs="Times New Roman"/>
-          <w:color w:val="00000A"/>
-        </w:rPr>
-        <w:t>O número máximo de times que podem ser cadastrados por campeonato é 20.</w:t>
-      </w:r>
-    </w:p>
-    <w:p>
-      <w:pPr>
-        <w:spacing w:line="240" w:lineRule="auto"/>
-        <w:ind w:left="720"/>
-      </w:pPr>
-      <w:r>
-        <w:rPr>
-          <w:rFonts w:asciiTheme="majorHAnsi" w:eastAsia="Times New Roman" w:hAnsiTheme="majorHAnsi" w:cs="Times New Roman"/>
-          <w:color w:val="00000A"/>
-        </w:rPr>
-        <w:t>Prioridade: Alta</w:t>
-      </w:r>
-      <w:r>
-        <w:rPr>
-          <w:rFonts w:asciiTheme="majorHAnsi" w:eastAsia="Times New Roman" w:hAnsiTheme="majorHAnsi" w:cs="Times New Roman"/>
-          <w:color w:val="00000A"/>
-        </w:rPr>
-        <w:tab/>
-      </w:r>
-    </w:p>
-    <w:p>
-      <w:pPr>
-        <w:spacing w:line="240" w:lineRule="auto"/>
-        <w:ind w:left="720"/>
-      </w:pPr>
-      <w:r>
-        <w:rPr>
-          <w:rFonts w:asciiTheme="majorHAnsi" w:eastAsia="Times New Roman" w:hAnsiTheme="majorHAnsi" w:cs="Times New Roman"/>
-          <w:color w:val="00000A"/>
-        </w:rPr>
-        <w:t>Fonte: Cliente</w:t>
-      </w:r>
-    </w:p>
-    <w:p>
-      <w:pPr>
-        <w:ind w:left="708"/>
-        <w:rPr>
-          <w:rFonts w:asciiTheme="majorHAnsi" w:hAnsiTheme="majorHAnsi" w:cs="Times New Roman"/>
-        </w:rPr>
-      </w:pPr>
-    </w:p>
-    <w:p>
-      <w:pPr>
-        <w:ind w:left="708"/>
-        <w:rPr>
-          <w:rFonts w:asciiTheme="majorHAnsi" w:hAnsiTheme="majorHAnsi" w:cs="Times New Roman"/>
-        </w:rPr>
-      </w:pPr>
-    </w:p>
-    <w:p>
-      <w:pPr>
-        <w:rPr>
-          <w:rFonts w:asciiTheme="majorHAnsi" w:hAnsiTheme="majorHAnsi" w:cs="Times New Roman"/>
-          <w:b/>
-        </w:rPr>
-      </w:pPr>
-      <w:r>
-        <w:rPr>
-          <w:rFonts w:asciiTheme="majorHAnsi" w:hAnsiTheme="majorHAnsi" w:cs="Times New Roman"/>
-          <w:b/>
-        </w:rPr>
-        <w:t xml:space="preserve">4. Aprovação dos </w:t>
-      </w:r>
-      <w:r>
-        <w:rPr>
-          <w:rFonts w:asciiTheme="majorHAnsi" w:hAnsiTheme="majorHAnsi" w:cs="Times New Roman"/>
-          <w:b/>
-        </w:rPr>
-        <w:t>Requisitos</w:t>
+        <w:t>4. Aprovação dos Requisitos</w:t>
       </w:r>
     </w:p>
     <w:p>

</xml_diff>

<commit_message>
Atualização do Documento de Requisitos
Adicionado um requisito não-funcional.
</commit_message>
<xml_diff>
--- a/Documentação/Gerência de Requisitos (GRE)/Documento de Especificação de Requisitos.docx
+++ b/Documentação/Gerência de Requisitos (GRE)/Documento de Especificação de Requisitos.docx
@@ -1341,6 +1341,148 @@
                 <w:b/>
               </w:rPr>
             </w:pPr>
+            <w:proofErr w:type="gramStart"/>
+            <w:r>
+              <w:rPr>
+                <w:rFonts w:ascii="Times New Roman" w:eastAsia="Times New Roman" w:hAnsi="Times New Roman" w:cs="Times New Roman"/>
+                <w:b/>
+              </w:rPr>
+              <w:t>v</w:t>
+            </w:r>
+            <w:proofErr w:type="gramEnd"/>
+            <w:r>
+              <w:rPr>
+                <w:rFonts w:ascii="Times New Roman" w:eastAsia="Times New Roman" w:hAnsi="Times New Roman" w:cs="Times New Roman"/>
+                <w:b/>
+              </w:rPr>
+              <w:t>1.5</w:t>
+            </w:r>
+          </w:p>
+        </w:tc>
+        <w:tc>
+          <w:tcPr>
+            <w:tcW w:w="3686" w:type="dxa"/>
+            <w:tcBorders>
+              <w:top w:val="single" w:sz="4" w:space="0" w:color="auto"/>
+              <w:left w:val="single" w:sz="4" w:space="0" w:color="auto"/>
+              <w:bottom w:val="single" w:sz="4" w:space="0" w:color="auto"/>
+              <w:right w:val="single" w:sz="4" w:space="0" w:color="auto"/>
+            </w:tcBorders>
+            <w:shd w:val="clear" w:color="auto" w:fill="auto"/>
+            <w:tcMar>
+              <w:left w:w="108" w:type="dxa"/>
+            </w:tcMar>
+            <w:vAlign w:val="bottom"/>
+          </w:tcPr>
+          <w:p>
+            <w:pPr>
+              <w:spacing w:line="240" w:lineRule="auto"/>
+              <w:ind w:right="-450"/>
+              <w:rPr>
+                <w:rFonts w:ascii="Times New Roman" w:eastAsia="Times New Roman" w:hAnsi="Times New Roman" w:cs="Times New Roman"/>
+                <w:b/>
+              </w:rPr>
+            </w:pPr>
+            <w:r>
+              <w:rPr>
+                <w:rFonts w:ascii="Times New Roman" w:eastAsia="Times New Roman" w:hAnsi="Times New Roman" w:cs="Times New Roman"/>
+                <w:b/>
+              </w:rPr>
+              <w:t>Adição de um requisito não-funcional</w:t>
+            </w:r>
+          </w:p>
+        </w:tc>
+        <w:tc>
+          <w:tcPr>
+            <w:tcW w:w="1461" w:type="dxa"/>
+            <w:tcBorders>
+              <w:top w:val="single" w:sz="4" w:space="0" w:color="auto"/>
+              <w:left w:val="single" w:sz="4" w:space="0" w:color="auto"/>
+              <w:bottom w:val="single" w:sz="4" w:space="0" w:color="auto"/>
+              <w:right w:val="single" w:sz="4" w:space="0" w:color="auto"/>
+            </w:tcBorders>
+            <w:shd w:val="clear" w:color="auto" w:fill="auto"/>
+            <w:tcMar>
+              <w:left w:w="108" w:type="dxa"/>
+            </w:tcMar>
+            <w:vAlign w:val="bottom"/>
+          </w:tcPr>
+          <w:p>
+            <w:pPr>
+              <w:spacing w:line="240" w:lineRule="auto"/>
+              <w:ind w:right="-450"/>
+              <w:rPr>
+                <w:rFonts w:ascii="Times New Roman" w:eastAsia="Times New Roman" w:hAnsi="Times New Roman" w:cs="Times New Roman"/>
+                <w:b/>
+              </w:rPr>
+            </w:pPr>
+            <w:r>
+              <w:rPr>
+                <w:rFonts w:ascii="Times New Roman" w:eastAsia="Times New Roman" w:hAnsi="Times New Roman" w:cs="Times New Roman"/>
+                <w:b/>
+              </w:rPr>
+              <w:t>11/06/2016</w:t>
+            </w:r>
+          </w:p>
+        </w:tc>
+        <w:tc>
+          <w:tcPr>
+            <w:tcW w:w="1934" w:type="dxa"/>
+            <w:tcBorders>
+              <w:top w:val="single" w:sz="4" w:space="0" w:color="auto"/>
+              <w:left w:val="single" w:sz="4" w:space="0" w:color="auto"/>
+              <w:bottom w:val="single" w:sz="4" w:space="0" w:color="auto"/>
+              <w:right w:val="single" w:sz="4" w:space="0" w:color="auto"/>
+            </w:tcBorders>
+            <w:shd w:val="clear" w:color="auto" w:fill="auto"/>
+            <w:tcMar>
+              <w:left w:w="108" w:type="dxa"/>
+            </w:tcMar>
+          </w:tcPr>
+          <w:p>
+            <w:pPr>
+              <w:spacing w:line="240" w:lineRule="auto"/>
+              <w:ind w:right="-450"/>
+              <w:rPr>
+                <w:rFonts w:ascii="Times New Roman" w:eastAsia="Times New Roman" w:hAnsi="Times New Roman" w:cs="Times New Roman"/>
+                <w:b/>
+              </w:rPr>
+            </w:pPr>
+            <w:r>
+              <w:rPr>
+                <w:rFonts w:ascii="Times New Roman" w:eastAsia="Times New Roman" w:hAnsi="Times New Roman" w:cs="Times New Roman"/>
+                <w:b/>
+              </w:rPr>
+              <w:t>Igor Q. Silva</w:t>
+            </w:r>
+          </w:p>
+        </w:tc>
+      </w:tr>
+      <w:tr>
+        <w:tc>
+          <w:tcPr>
+            <w:tcW w:w="1412" w:type="dxa"/>
+            <w:tcBorders>
+              <w:top w:val="single" w:sz="4" w:space="0" w:color="auto"/>
+              <w:left w:val="single" w:sz="4" w:space="0" w:color="auto"/>
+              <w:bottom w:val="single" w:sz="4" w:space="0" w:color="auto"/>
+              <w:right w:val="single" w:sz="4" w:space="0" w:color="auto"/>
+            </w:tcBorders>
+            <w:shd w:val="clear" w:color="auto" w:fill="auto"/>
+            <w:tcMar>
+              <w:left w:w="108" w:type="dxa"/>
+            </w:tcMar>
+            <w:vAlign w:val="bottom"/>
+          </w:tcPr>
+          <w:p>
+            <w:pPr>
+              <w:spacing w:line="240" w:lineRule="auto"/>
+              <w:ind w:right="-450"/>
+              <w:rPr>
+                <w:rFonts w:ascii="Times New Roman" w:eastAsia="Times New Roman" w:hAnsi="Times New Roman" w:cs="Times New Roman"/>
+                <w:b/>
+              </w:rPr>
+            </w:pPr>
           </w:p>
         </w:tc>
         <w:tc>
@@ -1909,6 +2051,7 @@
         <w:rPr>
           <w:rFonts w:asciiTheme="majorHAnsi" w:eastAsia="Times New Roman" w:hAnsiTheme="majorHAnsi" w:cs="Times New Roman"/>
         </w:rPr>
+        <w:lastRenderedPageBreak/>
         <w:t>Criar uma tabela contendo a posição de cada time, saldo de pontos, gols a favor, gols contra, saldo de gols, número de vitórias, empates e derrotas e quantidade de jogos de cada time;</w:t>
       </w:r>
     </w:p>
@@ -1929,7 +2072,6 @@
         <w:rPr>
           <w:rFonts w:asciiTheme="majorHAnsi" w:eastAsia="Times New Roman" w:hAnsiTheme="majorHAnsi" w:cs="Times New Roman"/>
         </w:rPr>
-        <w:lastRenderedPageBreak/>
         <w:t>Gerar um demonstrativo de cada rodada, mostrando as partidas que ocorrerão naquela rodada;</w:t>
       </w:r>
     </w:p>
@@ -2217,6 +2359,25 @@
     </w:p>
     <w:p>
       <w:pPr>
+        <w:numPr>
+          <w:ilvl w:val="0"/>
+          <w:numId w:val="5"/>
+        </w:numPr>
+        <w:ind w:hanging="360"/>
+        <w:contextualSpacing/>
+        <w:rPr>
+          <w:rFonts w:asciiTheme="majorHAnsi" w:hAnsiTheme="majorHAnsi"/>
+        </w:rPr>
+      </w:pPr>
+      <w:r>
+        <w:rPr>
+          <w:rFonts w:asciiTheme="majorHAnsi" w:hAnsiTheme="majorHAnsi"/>
+        </w:rPr>
+        <w:t>Banco de Dados: MySQL</w:t>
+      </w:r>
+    </w:p>
+    <w:p>
+      <w:pPr>
         <w:pStyle w:val="Standard"/>
         <w:ind w:left="1440"/>
         <w:rPr>
@@ -2674,7 +2835,6 @@
         <w:rPr>
           <w:rFonts w:asciiTheme="majorHAnsi" w:eastAsia="Times New Roman" w:hAnsiTheme="majorHAnsi" w:cs="Times New Roman"/>
         </w:rPr>
-        <w:lastRenderedPageBreak/>
         <w:t>Prioridade: Alta</w:t>
       </w:r>
     </w:p>
@@ -3285,6 +3445,7 @@
         <w:rPr>
           <w:rFonts w:asciiTheme="majorHAnsi" w:hAnsiTheme="majorHAnsi" w:cs="Times New Roman"/>
         </w:rPr>
+        <w:lastRenderedPageBreak/>
         <w:t>[RNF001] O sistema deverá ser executado em Windows.</w:t>
       </w:r>
     </w:p>
@@ -3521,46 +3682,110 @@
         </w:rPr>
         <w:tab/>
       </w:r>
+    </w:p>
+    <w:p>
+      <w:pPr>
+        <w:spacing w:line="240" w:lineRule="auto"/>
+        <w:ind w:left="720"/>
+        <w:rPr>
+          <w:rFonts w:asciiTheme="majorHAnsi" w:eastAsia="Times New Roman" w:hAnsiTheme="majorHAnsi" w:cs="Times New Roman"/>
+          <w:color w:val="00000A"/>
+        </w:rPr>
+      </w:pPr>
+      <w:r>
+        <w:rPr>
+          <w:rFonts w:asciiTheme="majorHAnsi" w:eastAsia="Times New Roman" w:hAnsiTheme="majorHAnsi" w:cs="Times New Roman"/>
+          <w:color w:val="00000A"/>
+        </w:rPr>
+        <w:t>Fonte: Cliente</w:t>
+      </w:r>
+    </w:p>
+    <w:p>
+      <w:pPr>
+        <w:spacing w:line="240" w:lineRule="auto"/>
+        <w:ind w:left="720"/>
+        <w:rPr>
+          <w:rFonts w:asciiTheme="majorHAnsi" w:eastAsia="Times New Roman" w:hAnsiTheme="majorHAnsi" w:cs="Times New Roman"/>
+        </w:rPr>
+      </w:pPr>
+      <w:r>
+        <w:rPr>
+          <w:rFonts w:asciiTheme="majorHAnsi" w:eastAsia="Times New Roman" w:hAnsiTheme="majorHAnsi" w:cs="Times New Roman"/>
+        </w:rPr>
+        <w:t xml:space="preserve">Classe: </w:t>
+      </w:r>
+      <w:r>
+        <w:rPr>
+          <w:rFonts w:asciiTheme="majorHAnsi" w:eastAsia="Times New Roman" w:hAnsiTheme="majorHAnsi" w:cs="Times New Roman"/>
+        </w:rPr>
+        <w:t>NovoCampeonato.java</w:t>
+      </w:r>
+    </w:p>
+    <w:p>
+      <w:pPr>
+        <w:ind w:left="708"/>
+        <w:rPr>
+          <w:rFonts w:asciiTheme="majorHAnsi" w:hAnsiTheme="majorHAnsi" w:cs="Times New Roman"/>
+        </w:rPr>
+      </w:pPr>
+    </w:p>
+    <w:p>
+      <w:pPr>
+        <w:ind w:left="708"/>
+        <w:rPr>
+          <w:rFonts w:asciiTheme="majorHAnsi" w:hAnsiTheme="majorHAnsi" w:cs="Times New Roman"/>
+        </w:rPr>
+      </w:pPr>
+      <w:r>
+        <w:rPr>
+          <w:rFonts w:asciiTheme="majorHAnsi" w:hAnsiTheme="majorHAnsi" w:cs="Times New Roman"/>
+        </w:rPr>
+        <w:t>[RNF005] O sistema necessita de uma conexão com banco de dados, para armazenar os dados gerados.</w:t>
+      </w:r>
+    </w:p>
+    <w:p>
+      <w:pPr>
+        <w:ind w:left="708"/>
+        <w:rPr>
+          <w:rFonts w:asciiTheme="majorHAnsi" w:hAnsiTheme="majorHAnsi" w:cs="Times New Roman"/>
+        </w:rPr>
+      </w:pPr>
+      <w:r>
+        <w:rPr>
+          <w:rFonts w:asciiTheme="majorHAnsi" w:hAnsiTheme="majorHAnsi" w:cs="Times New Roman"/>
+        </w:rPr>
+        <w:t>Prioridade: Alta</w:t>
+      </w:r>
+    </w:p>
+    <w:p>
+      <w:pPr>
+        <w:ind w:left="708"/>
+        <w:rPr>
+          <w:rFonts w:asciiTheme="majorHAnsi" w:hAnsiTheme="majorHAnsi" w:cs="Times New Roman"/>
+        </w:rPr>
+      </w:pPr>
+      <w:r>
+        <w:rPr>
+          <w:rFonts w:asciiTheme="majorHAnsi" w:hAnsiTheme="majorHAnsi" w:cs="Times New Roman"/>
+        </w:rPr>
+        <w:t>Fonte: Desenvolvedor</w:t>
+      </w:r>
+    </w:p>
+    <w:p>
+      <w:pPr>
+        <w:ind w:left="708"/>
+        <w:rPr>
+          <w:rFonts w:asciiTheme="majorHAnsi" w:hAnsiTheme="majorHAnsi" w:cs="Times New Roman"/>
+        </w:rPr>
+      </w:pPr>
+      <w:r>
+        <w:rPr>
+          <w:rFonts w:asciiTheme="majorHAnsi" w:hAnsiTheme="majorHAnsi" w:cs="Times New Roman"/>
+        </w:rPr>
+        <w:t>Classe: MyConnection.java</w:t>
+      </w:r>
       <w:bookmarkStart w:id="13" w:name="_GoBack"/>
       <w:bookmarkEnd w:id="13"/>
-    </w:p>
-    <w:p>
-      <w:pPr>
-        <w:spacing w:line="240" w:lineRule="auto"/>
-        <w:ind w:left="720"/>
-        <w:rPr>
-          <w:rFonts w:asciiTheme="majorHAnsi" w:eastAsia="Times New Roman" w:hAnsiTheme="majorHAnsi" w:cs="Times New Roman"/>
-          <w:color w:val="00000A"/>
-        </w:rPr>
-      </w:pPr>
-      <w:r>
-        <w:rPr>
-          <w:rFonts w:asciiTheme="majorHAnsi" w:eastAsia="Times New Roman" w:hAnsiTheme="majorHAnsi" w:cs="Times New Roman"/>
-          <w:color w:val="00000A"/>
-        </w:rPr>
-        <w:t>Fonte: Cliente</w:t>
-      </w:r>
-    </w:p>
-    <w:p>
-      <w:pPr>
-        <w:spacing w:line="240" w:lineRule="auto"/>
-        <w:ind w:left="720"/>
-        <w:rPr>
-          <w:rFonts w:asciiTheme="majorHAnsi" w:eastAsia="Times New Roman" w:hAnsiTheme="majorHAnsi" w:cs="Times New Roman"/>
-        </w:rPr>
-      </w:pPr>
-      <w:r>
-        <w:rPr>
-          <w:rFonts w:asciiTheme="majorHAnsi" w:eastAsia="Times New Roman" w:hAnsiTheme="majorHAnsi" w:cs="Times New Roman"/>
-        </w:rPr>
-        <w:t xml:space="preserve">Classe: </w:t>
-      </w:r>
-      <w:r>
-        <w:rPr>
-          <w:rFonts w:asciiTheme="majorHAnsi" w:eastAsia="Times New Roman" w:hAnsiTheme="majorHAnsi" w:cs="Times New Roman"/>
-        </w:rPr>
-        <w:t>NovoCampeonato.java</w:t>
-      </w:r>
     </w:p>
     <w:p>
       <w:pPr>

</xml_diff>

<commit_message>
Aceite do documento de especificação
</commit_message>
<xml_diff>
--- a/Documentação/Gerência de Requisitos (GRE)/Documento de Especificação de Requisitos.docx
+++ b/Documentação/Gerência de Requisitos (GRE)/Documento de Especificação de Requisitos.docx
@@ -3784,8 +3784,6 @@
         </w:rPr>
         <w:t>Classe: MyConnection.java</w:t>
       </w:r>
-      <w:bookmarkStart w:id="13" w:name="_GoBack"/>
-      <w:bookmarkEnd w:id="13"/>
     </w:p>
     <w:p>
       <w:pPr>
@@ -4371,6 +4369,12 @@
                 <w:rFonts w:asciiTheme="majorHAnsi" w:hAnsiTheme="majorHAnsi" w:cs="Times New Roman"/>
               </w:rPr>
             </w:pPr>
+            <w:r>
+              <w:rPr>
+                <w:rFonts w:asciiTheme="majorHAnsi" w:hAnsiTheme="majorHAnsi" w:cs="Times New Roman"/>
+              </w:rPr>
+              <w:t>07/06/2016</w:t>
+            </w:r>
           </w:p>
         </w:tc>
         <w:tc>
@@ -4388,6 +4392,14 @@
                 <w:rFonts w:asciiTheme="majorHAnsi" w:hAnsiTheme="majorHAnsi" w:cs="Times New Roman"/>
               </w:rPr>
             </w:pPr>
+            <w:r>
+              <w:rPr>
+                <w:rFonts w:asciiTheme="majorHAnsi" w:hAnsiTheme="majorHAnsi" w:cs="Times New Roman"/>
+              </w:rPr>
+              <w:t>Via e-mail</w:t>
+            </w:r>
+            <w:bookmarkStart w:id="13" w:name="_GoBack"/>
+            <w:bookmarkEnd w:id="13"/>
           </w:p>
         </w:tc>
       </w:tr>

</xml_diff>